<commit_message>
Changed/fixed some grammar issues.
</commit_message>
<xml_diff>
--- a/Meaningful_Play.docx
+++ b/Meaningful_Play.docx
@@ -1,6 +1,6 @@
 
 <file path=word/document.xml><?xml version="1.0" encoding="utf-8"?>
-<w:document xmlns:wpc="http://schemas.microsoft.com/office/word/2010/wordprocessingCanvas" xmlns:mc="http://schemas.openxmlformats.org/markup-compatibility/2006" xmlns:o="urn:schemas-microsoft-com:office:office" xmlns:r="http://schemas.openxmlformats.org/officeDocument/2006/relationships" xmlns:m="http://schemas.openxmlformats.org/officeDocument/2006/math" xmlns:v="urn:schemas-microsoft-com:vml" xmlns:wp14="http://schemas.microsoft.com/office/word/2010/wordprocessingDrawing" xmlns:wp="http://schemas.openxmlformats.org/drawingml/2006/wordprocessingDrawing" xmlns:w10="urn:schemas-microsoft-com:office:word" xmlns:w="http://schemas.openxmlformats.org/wordprocessingml/2006/main" xmlns:w14="http://schemas.microsoft.com/office/word/2010/wordml" xmlns:wpg="http://schemas.microsoft.com/office/word/2010/wordprocessingGroup" xmlns:wpi="http://schemas.microsoft.com/office/word/2010/wordprocessingInk" xmlns:wne="http://schemas.microsoft.com/office/word/2006/wordml" xmlns:wps="http://schemas.microsoft.com/office/word/2010/wordprocessingShape" mc:Ignorable="w14 wp14">
+<w:document xmlns:wpc="http://schemas.microsoft.com/office/word/2010/wordprocessingCanvas" xmlns:mc="http://schemas.openxmlformats.org/markup-compatibility/2006" xmlns:o="urn:schemas-microsoft-com:office:office" xmlns:r="http://schemas.openxmlformats.org/officeDocument/2006/relationships" xmlns:m="http://schemas.openxmlformats.org/officeDocument/2006/math" xmlns:v="urn:schemas-microsoft-com:vml" xmlns:wp14="http://schemas.microsoft.com/office/word/2010/wordprocessingDrawing" xmlns:wp="http://schemas.openxmlformats.org/drawingml/2006/wordprocessingDrawing" xmlns:w10="urn:schemas-microsoft-com:office:word" xmlns:w="http://schemas.openxmlformats.org/wordprocessingml/2006/main" xmlns:w14="http://schemas.microsoft.com/office/word/2010/wordml" xmlns:w15="http://schemas.microsoft.com/office/word/2012/wordml" xmlns:wpg="http://schemas.microsoft.com/office/word/2010/wordprocessingGroup" xmlns:wpi="http://schemas.microsoft.com/office/word/2010/wordprocessingInk" xmlns:wne="http://schemas.microsoft.com/office/word/2006/wordml" xmlns:wps="http://schemas.microsoft.com/office/word/2010/wordprocessingShape" mc:Ignorable="w14 w15 wp14">
   <w:body>
     <w:p>
       <w:pPr>
@@ -123,7 +123,71 @@
           <w:sz w:val="24"/>
           <w:szCs w:val="24"/>
         </w:rPr>
-        <w:t xml:space="preserve">.  With the different courses, there will be different environments, obstacles, sounds, enemies, and gameplay. (ie the intensity of gravity) </w:t>
+        <w:t>.  With the different courses, there will be different environments, obstacles</w:t>
+      </w:r>
+      <w:r>
+        <w:rPr>
+          <w:rFonts w:ascii="Times New Roman" w:hAnsi="Times New Roman" w:cs="Times New Roman"/>
+          <w:sz w:val="24"/>
+          <w:szCs w:val="24"/>
+        </w:rPr>
+        <w:t>, sounds, enemies, and gameplay</w:t>
+      </w:r>
+      <w:r>
+        <w:rPr>
+          <w:rFonts w:ascii="Times New Roman" w:hAnsi="Times New Roman" w:cs="Times New Roman"/>
+          <w:sz w:val="24"/>
+          <w:szCs w:val="24"/>
+        </w:rPr>
+        <w:t xml:space="preserve"> (i</w:t>
+      </w:r>
+      <w:r>
+        <w:rPr>
+          <w:rFonts w:ascii="Times New Roman" w:hAnsi="Times New Roman" w:cs="Times New Roman"/>
+          <w:sz w:val="24"/>
+          <w:szCs w:val="24"/>
+        </w:rPr>
+        <w:t>.</w:t>
+      </w:r>
+      <w:r>
+        <w:rPr>
+          <w:rFonts w:ascii="Times New Roman" w:hAnsi="Times New Roman" w:cs="Times New Roman"/>
+          <w:sz w:val="24"/>
+          <w:szCs w:val="24"/>
+        </w:rPr>
+        <w:t>e</w:t>
+      </w:r>
+      <w:r>
+        <w:rPr>
+          <w:rFonts w:ascii="Times New Roman" w:hAnsi="Times New Roman" w:cs="Times New Roman"/>
+          <w:sz w:val="24"/>
+          <w:szCs w:val="24"/>
+        </w:rPr>
+        <w:t>.,</w:t>
+      </w:r>
+      <w:r>
+        <w:rPr>
+          <w:rFonts w:ascii="Times New Roman" w:hAnsi="Times New Roman" w:cs="Times New Roman"/>
+          <w:sz w:val="24"/>
+          <w:szCs w:val="24"/>
+        </w:rPr>
+        <w:t xml:space="preserve"> the intensity of gravity)</w:t>
+      </w:r>
+      <w:r>
+        <w:rPr>
+          <w:rFonts w:ascii="Times New Roman" w:hAnsi="Times New Roman" w:cs="Times New Roman"/>
+          <w:sz w:val="24"/>
+          <w:szCs w:val="24"/>
+        </w:rPr>
+        <w:t>.</w:t>
+      </w:r>
+      <w:r>
+        <w:rPr>
+          <w:rFonts w:ascii="Times New Roman" w:hAnsi="Times New Roman" w:cs="Times New Roman"/>
+          <w:sz w:val="24"/>
+          <w:szCs w:val="24"/>
+        </w:rPr>
+        <w:t xml:space="preserve"> </w:t>
       </w:r>
       <w:r>
         <w:rPr>
@@ -197,7 +261,63 @@
           <w:sz w:val="24"/>
           <w:szCs w:val="24"/>
         </w:rPr>
-        <w:t>Points will be given for each remaining life at the end of the game. (ie. 5 second bonus)</w:t>
+        <w:t>Points will be given for each remain</w:t>
+      </w:r>
+      <w:r>
+        <w:rPr>
+          <w:rFonts w:ascii="Times New Roman" w:hAnsi="Times New Roman" w:cs="Times New Roman"/>
+          <w:sz w:val="24"/>
+          <w:szCs w:val="24"/>
+        </w:rPr>
+        <w:t>ing life at the end of the game</w:t>
+      </w:r>
+      <w:r>
+        <w:rPr>
+          <w:rFonts w:ascii="Times New Roman" w:hAnsi="Times New Roman" w:cs="Times New Roman"/>
+          <w:sz w:val="24"/>
+          <w:szCs w:val="24"/>
+        </w:rPr>
+        <w:t xml:space="preserve"> (i</w:t>
+      </w:r>
+      <w:r>
+        <w:rPr>
+          <w:rFonts w:ascii="Times New Roman" w:hAnsi="Times New Roman" w:cs="Times New Roman"/>
+          <w:sz w:val="24"/>
+          <w:szCs w:val="24"/>
+        </w:rPr>
+        <w:t>.</w:t>
+      </w:r>
+      <w:r>
+        <w:rPr>
+          <w:rFonts w:ascii="Times New Roman" w:hAnsi="Times New Roman" w:cs="Times New Roman"/>
+          <w:sz w:val="24"/>
+          <w:szCs w:val="24"/>
+        </w:rPr>
+        <w:t>e.</w:t>
+      </w:r>
+      <w:r>
+        <w:rPr>
+          <w:rFonts w:ascii="Times New Roman" w:hAnsi="Times New Roman" w:cs="Times New Roman"/>
+          <w:sz w:val="24"/>
+          <w:szCs w:val="24"/>
+        </w:rPr>
+        <w:t>,</w:t>
+      </w:r>
+      <w:r>
+        <w:rPr>
+          <w:rFonts w:ascii="Times New Roman" w:hAnsi="Times New Roman" w:cs="Times New Roman"/>
+          <w:sz w:val="24"/>
+          <w:szCs w:val="24"/>
+        </w:rPr>
+        <w:t xml:space="preserve"> 5 second bonus)</w:t>
+      </w:r>
+      <w:r>
+        <w:rPr>
+          <w:rFonts w:ascii="Times New Roman" w:hAnsi="Times New Roman" w:cs="Times New Roman"/>
+          <w:sz w:val="24"/>
+          <w:szCs w:val="24"/>
+        </w:rPr>
+        <w:t>.</w:t>
       </w:r>
     </w:p>
     <w:p>
@@ -263,7 +383,47 @@
           <w:sz w:val="24"/>
           <w:szCs w:val="24"/>
         </w:rPr>
-        <w:t>Points will be deducted for each death (ie. 10 second penalty)</w:t>
+        <w:t>Points will be deducted for each death (i</w:t>
+      </w:r>
+      <w:r>
+        <w:rPr>
+          <w:rFonts w:ascii="Times New Roman" w:hAnsi="Times New Roman" w:cs="Times New Roman"/>
+          <w:sz w:val="24"/>
+          <w:szCs w:val="24"/>
+        </w:rPr>
+        <w:t>.</w:t>
+      </w:r>
+      <w:r>
+        <w:rPr>
+          <w:rFonts w:ascii="Times New Roman" w:hAnsi="Times New Roman" w:cs="Times New Roman"/>
+          <w:sz w:val="24"/>
+          <w:szCs w:val="24"/>
+        </w:rPr>
+        <w:t>e.</w:t>
+      </w:r>
+      <w:r>
+        <w:rPr>
+          <w:rFonts w:ascii="Times New Roman" w:hAnsi="Times New Roman" w:cs="Times New Roman"/>
+          <w:sz w:val="24"/>
+          <w:szCs w:val="24"/>
+        </w:rPr>
+        <w:t>,</w:t>
+      </w:r>
+      <w:r>
+        <w:rPr>
+          <w:rFonts w:ascii="Times New Roman" w:hAnsi="Times New Roman" w:cs="Times New Roman"/>
+          <w:sz w:val="24"/>
+          <w:szCs w:val="24"/>
+        </w:rPr>
+        <w:t xml:space="preserve"> 10 second penalty)</w:t>
+      </w:r>
+      <w:r>
+        <w:rPr>
+          <w:rFonts w:ascii="Times New Roman" w:hAnsi="Times New Roman" w:cs="Times New Roman"/>
+          <w:sz w:val="24"/>
+          <w:szCs w:val="24"/>
+        </w:rPr>
+        <w:t>.</w:t>
       </w:r>
     </w:p>
     <w:p>
@@ -299,7 +459,25 @@
           <w:sz w:val="24"/>
           <w:szCs w:val="24"/>
         </w:rPr>
-        <w:t>The game is over when the player reaches the finish line, their time runs out, or they run out of lives. After a death, the player will be placed at a respawn point at the beginning of the current obstacle.</w:t>
+        <w:t xml:space="preserve">The game is over when the player reaches the finish line, their time runs out, or they run out of lives. After a death, the player will be placed at a </w:t>
+      </w:r>
+      <w:proofErr w:type="spellStart"/>
+      <w:r>
+        <w:rPr>
+          <w:rFonts w:ascii="Times New Roman" w:hAnsi="Times New Roman" w:cs="Times New Roman"/>
+          <w:sz w:val="24"/>
+          <w:szCs w:val="24"/>
+        </w:rPr>
+        <w:t>respawn</w:t>
+      </w:r>
+      <w:proofErr w:type="spellEnd"/>
+      <w:r>
+        <w:rPr>
+          <w:rFonts w:ascii="Times New Roman" w:hAnsi="Times New Roman" w:cs="Times New Roman"/>
+          <w:sz w:val="24"/>
+          <w:szCs w:val="24"/>
+        </w:rPr>
+        <w:t xml:space="preserve"> point at the beginning of the current obstacle.</w:t>
       </w:r>
     </w:p>
     <w:p>
@@ -605,7 +783,71 @@
           <w:sz w:val="24"/>
           <w:szCs w:val="24"/>
         </w:rPr>
-        <w:t xml:space="preserve"> to a faster paced music tone and the player’s object will emit sounds and graphics to represent the player’</w:t>
+        <w:t xml:space="preserve"> to a faster paced music tone</w:t>
+      </w:r>
+      <w:r>
+        <w:rPr>
+          <w:rFonts w:ascii="Times New Roman" w:hAnsi="Times New Roman" w:cs="Times New Roman"/>
+          <w:sz w:val="24"/>
+          <w:szCs w:val="24"/>
+        </w:rPr>
+        <w:t>.</w:t>
+      </w:r>
+      <w:r>
+        <w:rPr>
+          <w:rFonts w:ascii="Times New Roman" w:hAnsi="Times New Roman" w:cs="Times New Roman"/>
+          <w:sz w:val="24"/>
+          <w:szCs w:val="24"/>
+        </w:rPr>
+        <w:t xml:space="preserve"> </w:t>
+      </w:r>
+      <w:r>
+        <w:rPr>
+          <w:rFonts w:ascii="Times New Roman" w:hAnsi="Times New Roman" w:cs="Times New Roman"/>
+          <w:sz w:val="24"/>
+          <w:szCs w:val="24"/>
+        </w:rPr>
+        <w:t>Also,</w:t>
+      </w:r>
+      <w:r>
+        <w:rPr>
+          <w:rFonts w:ascii="Times New Roman" w:hAnsi="Times New Roman" w:cs="Times New Roman"/>
+          <w:sz w:val="24"/>
+          <w:szCs w:val="24"/>
+        </w:rPr>
+        <w:t xml:space="preserve"> the player’s object will emit sounds and </w:t>
+      </w:r>
+      <w:r>
+        <w:rPr>
+          <w:rFonts w:ascii="Times New Roman" w:hAnsi="Times New Roman" w:cs="Times New Roman"/>
+          <w:sz w:val="24"/>
+          <w:szCs w:val="24"/>
+        </w:rPr>
+        <w:t xml:space="preserve">the </w:t>
+      </w:r>
+      <w:r>
+        <w:rPr>
+          <w:rFonts w:ascii="Times New Roman" w:hAnsi="Times New Roman" w:cs="Times New Roman"/>
+          <w:sz w:val="24"/>
+          <w:szCs w:val="24"/>
+        </w:rPr>
+        <w:t>graphics</w:t>
+      </w:r>
+      <w:r>
+        <w:rPr>
+          <w:rFonts w:ascii="Times New Roman" w:hAnsi="Times New Roman" w:cs="Times New Roman"/>
+          <w:sz w:val="24"/>
+          <w:szCs w:val="24"/>
+        </w:rPr>
+        <w:t xml:space="preserve"> will update</w:t>
+      </w:r>
+      <w:r>
+        <w:rPr>
+          <w:rFonts w:ascii="Times New Roman" w:hAnsi="Times New Roman" w:cs="Times New Roman"/>
+          <w:sz w:val="24"/>
+          <w:szCs w:val="24"/>
+        </w:rPr>
+        <w:t xml:space="preserve"> to represent the player’</w:t>
       </w:r>
       <w:r>
         <w:rPr>
@@ -621,15 +863,79 @@
           <w:sz w:val="24"/>
           <w:szCs w:val="24"/>
         </w:rPr>
-        <w:t xml:space="preserve">. (ie exhaust) </w:t>
-      </w:r>
-      <w:r>
-        <w:rPr>
-          <w:rFonts w:ascii="Times New Roman" w:hAnsi="Times New Roman" w:cs="Times New Roman"/>
-          <w:sz w:val="24"/>
-          <w:szCs w:val="24"/>
-        </w:rPr>
-        <w:t xml:space="preserve">There will be walls or enemies that the user will perceive as obstacles to avoid. The walls and floor will have the appearance of solid, unmovable objects. When the user hit one of these boundaries, the player’s object will exploded and emit a crashing sound. Then a menu will pop up to show that the user </w:t>
+        <w:t xml:space="preserve"> (i</w:t>
+      </w:r>
+      <w:r>
+        <w:rPr>
+          <w:rFonts w:ascii="Times New Roman" w:hAnsi="Times New Roman" w:cs="Times New Roman"/>
+          <w:sz w:val="24"/>
+          <w:szCs w:val="24"/>
+        </w:rPr>
+        <w:t>.</w:t>
+      </w:r>
+      <w:r>
+        <w:rPr>
+          <w:rFonts w:ascii="Times New Roman" w:hAnsi="Times New Roman" w:cs="Times New Roman"/>
+          <w:sz w:val="24"/>
+          <w:szCs w:val="24"/>
+        </w:rPr>
+        <w:t>e</w:t>
+      </w:r>
+      <w:r>
+        <w:rPr>
+          <w:rFonts w:ascii="Times New Roman" w:hAnsi="Times New Roman" w:cs="Times New Roman"/>
+          <w:sz w:val="24"/>
+          <w:szCs w:val="24"/>
+        </w:rPr>
+        <w:t>.,</w:t>
+      </w:r>
+      <w:r>
+        <w:rPr>
+          <w:rFonts w:ascii="Times New Roman" w:hAnsi="Times New Roman" w:cs="Times New Roman"/>
+          <w:sz w:val="24"/>
+          <w:szCs w:val="24"/>
+        </w:rPr>
+        <w:t xml:space="preserve"> exhaust)</w:t>
+      </w:r>
+      <w:r>
+        <w:rPr>
+          <w:rFonts w:ascii="Times New Roman" w:hAnsi="Times New Roman" w:cs="Times New Roman"/>
+          <w:sz w:val="24"/>
+          <w:szCs w:val="24"/>
+        </w:rPr>
+        <w:t>.</w:t>
+      </w:r>
+      <w:r>
+        <w:rPr>
+          <w:rFonts w:ascii="Times New Roman" w:hAnsi="Times New Roman" w:cs="Times New Roman"/>
+          <w:sz w:val="24"/>
+          <w:szCs w:val="24"/>
+        </w:rPr>
+        <w:t xml:space="preserve"> </w:t>
+      </w:r>
+      <w:r>
+        <w:rPr>
+          <w:rFonts w:ascii="Times New Roman" w:hAnsi="Times New Roman" w:cs="Times New Roman"/>
+          <w:sz w:val="24"/>
+          <w:szCs w:val="24"/>
+        </w:rPr>
+        <w:t>There will be walls or enemies that the user will perceive as obstacles to avoid. The walls and floor will have the appearance of solid, unmovable objects. When the user hit</w:t>
+      </w:r>
+      <w:r>
+        <w:rPr>
+          <w:rFonts w:ascii="Times New Roman" w:hAnsi="Times New Roman" w:cs="Times New Roman"/>
+          <w:sz w:val="24"/>
+          <w:szCs w:val="24"/>
+        </w:rPr>
+        <w:t>s</w:t>
+      </w:r>
+      <w:r>
+        <w:rPr>
+          <w:rFonts w:ascii="Times New Roman" w:hAnsi="Times New Roman" w:cs="Times New Roman"/>
+          <w:sz w:val="24"/>
+          <w:szCs w:val="24"/>
+        </w:rPr>
+        <w:t xml:space="preserve"> one of these boundaries, the player’s object will exploded and emit a crashing sound. Then a menu will pop up to show that the user </w:t>
       </w:r>
       <w:r>
         <w:rPr>
@@ -653,15 +959,31 @@
           <w:sz w:val="24"/>
           <w:szCs w:val="24"/>
         </w:rPr>
-        <w:t xml:space="preserve"> his lives, and </w:t>
-      </w:r>
-      <w:r>
-        <w:rPr>
-          <w:rFonts w:ascii="Times New Roman" w:hAnsi="Times New Roman" w:cs="Times New Roman"/>
-          <w:sz w:val="24"/>
-          <w:szCs w:val="24"/>
-        </w:rPr>
-        <w:t xml:space="preserve">gives the user another chance to try again. </w:t>
+        <w:t xml:space="preserve"> his lives</w:t>
+      </w:r>
+      <w:r>
+        <w:rPr>
+          <w:rFonts w:ascii="Times New Roman" w:hAnsi="Times New Roman" w:cs="Times New Roman"/>
+          <w:sz w:val="24"/>
+          <w:szCs w:val="24"/>
+        </w:rPr>
+        <w:t xml:space="preserve"> and </w:t>
+      </w:r>
+      <w:r>
+        <w:rPr>
+          <w:rFonts w:ascii="Times New Roman" w:hAnsi="Times New Roman" w:cs="Times New Roman"/>
+          <w:sz w:val="24"/>
+          <w:szCs w:val="24"/>
+        </w:rPr>
+        <w:t>allow the user</w:t>
+      </w:r>
+      <w:r>
+        <w:rPr>
+          <w:rFonts w:ascii="Times New Roman" w:hAnsi="Times New Roman" w:cs="Times New Roman"/>
+          <w:sz w:val="24"/>
+          <w:szCs w:val="24"/>
+        </w:rPr>
+        <w:t xml:space="preserve"> to try again. </w:t>
       </w:r>
       <w:r>
         <w:rPr>
@@ -677,7 +999,25 @@
           <w:sz w:val="24"/>
           <w:szCs w:val="24"/>
         </w:rPr>
-        <w:t xml:space="preserve"> then go back to the countdown waiting for the user </w:t>
+        <w:t xml:space="preserve"> then go back to the countdown</w:t>
+      </w:r>
+      <w:r>
+        <w:rPr>
+          <w:rFonts w:ascii="Times New Roman" w:hAnsi="Times New Roman" w:cs="Times New Roman"/>
+          <w:sz w:val="24"/>
+          <w:szCs w:val="24"/>
+        </w:rPr>
+        <w:t>,</w:t>
+      </w:r>
+      <w:bookmarkStart w:id="0" w:name="_GoBack"/>
+      <w:bookmarkEnd w:id="0"/>
+      <w:r>
+        <w:rPr>
+          <w:rFonts w:ascii="Times New Roman" w:hAnsi="Times New Roman" w:cs="Times New Roman"/>
+          <w:sz w:val="24"/>
+          <w:szCs w:val="24"/>
+        </w:rPr>
+        <w:t xml:space="preserve"> waiting for the user </w:t>
       </w:r>
       <w:r>
         <w:rPr>
@@ -832,8 +1172,6 @@
         </w:rPr>
         <w:t>user will see a window that will calculate the player’s score and then provide the way to the next level. When the user hits this button it will bring the player to the next level’s countdown.</w:t>
       </w:r>
-      <w:bookmarkStart w:id="0" w:name="_GoBack"/>
-      <w:bookmarkEnd w:id="0"/>
     </w:p>
     <w:sectPr>
       <w:pgSz w:w="12240" w:h="15840"/>
@@ -846,7 +1184,7 @@
 </file>
 
 <file path=word/numbering.xml><?xml version="1.0" encoding="utf-8"?>
-<w:numbering xmlns:wpc="http://schemas.microsoft.com/office/word/2010/wordprocessingCanvas" xmlns:mc="http://schemas.openxmlformats.org/markup-compatibility/2006" xmlns:o="urn:schemas-microsoft-com:office:office" xmlns:r="http://schemas.openxmlformats.org/officeDocument/2006/relationships" xmlns:m="http://schemas.openxmlformats.org/officeDocument/2006/math" xmlns:v="urn:schemas-microsoft-com:vml" xmlns:wp14="http://schemas.microsoft.com/office/word/2010/wordprocessingDrawing" xmlns:wp="http://schemas.openxmlformats.org/drawingml/2006/wordprocessingDrawing" xmlns:w10="urn:schemas-microsoft-com:office:word" xmlns:w="http://schemas.openxmlformats.org/wordprocessingml/2006/main" xmlns:w14="http://schemas.microsoft.com/office/word/2010/wordml" xmlns:wpg="http://schemas.microsoft.com/office/word/2010/wordprocessingGroup" xmlns:wpi="http://schemas.microsoft.com/office/word/2010/wordprocessingInk" xmlns:wne="http://schemas.microsoft.com/office/word/2006/wordml" xmlns:wps="http://schemas.microsoft.com/office/word/2010/wordprocessingShape" mc:Ignorable="w14 wp14">
+<w:numbering xmlns:wpc="http://schemas.microsoft.com/office/word/2010/wordprocessingCanvas" xmlns:mc="http://schemas.openxmlformats.org/markup-compatibility/2006" xmlns:o="urn:schemas-microsoft-com:office:office" xmlns:r="http://schemas.openxmlformats.org/officeDocument/2006/relationships" xmlns:m="http://schemas.openxmlformats.org/officeDocument/2006/math" xmlns:v="urn:schemas-microsoft-com:vml" xmlns:wp14="http://schemas.microsoft.com/office/word/2010/wordprocessingDrawing" xmlns:wp="http://schemas.openxmlformats.org/drawingml/2006/wordprocessingDrawing" xmlns:w10="urn:schemas-microsoft-com:office:word" xmlns:w="http://schemas.openxmlformats.org/wordprocessingml/2006/main" xmlns:w14="http://schemas.microsoft.com/office/word/2010/wordml" xmlns:w15="http://schemas.microsoft.com/office/word/2012/wordml" xmlns:wpg="http://schemas.microsoft.com/office/word/2010/wordprocessingGroup" xmlns:wpi="http://schemas.microsoft.com/office/word/2010/wordprocessingInk" xmlns:wne="http://schemas.microsoft.com/office/word/2006/wordml" xmlns:wps="http://schemas.microsoft.com/office/word/2010/wordprocessingShape" mc:Ignorable="w14 w15 wp14">
   <w:abstractNum w:abstractNumId="0">
     <w:nsid w:val="6B79490D"/>
     <w:multiLevelType w:val="hybridMultilevel"/>
@@ -966,7 +1304,7 @@
 </file>
 
 <file path=word/styles.xml><?xml version="1.0" encoding="utf-8"?>
-<w:styles xmlns:mc="http://schemas.openxmlformats.org/markup-compatibility/2006" xmlns:r="http://schemas.openxmlformats.org/officeDocument/2006/relationships" xmlns:w="http://schemas.openxmlformats.org/wordprocessingml/2006/main" xmlns:w14="http://schemas.microsoft.com/office/word/2010/wordml" mc:Ignorable="w14">
+<w:styles xmlns:mc="http://schemas.openxmlformats.org/markup-compatibility/2006" xmlns:r="http://schemas.openxmlformats.org/officeDocument/2006/relationships" xmlns:w="http://schemas.openxmlformats.org/wordprocessingml/2006/main" xmlns:w14="http://schemas.microsoft.com/office/word/2010/wordml" xmlns:w15="http://schemas.microsoft.com/office/word/2012/wordml" mc:Ignorable="w14 w15">
   <w:docDefaults>
     <w:rPrDefault>
       <w:rPr>
@@ -982,346 +1320,378 @@
       </w:pPr>
     </w:pPrDefault>
   </w:docDefaults>
-  <w:latentStyles w:defLockedState="0" w:defUIPriority="99" w:defSemiHidden="1" w:defUnhideWhenUsed="1" w:defQFormat="0" w:count="267">
-    <w:lsdException w:name="Normal" w:semiHidden="0" w:uiPriority="0" w:unhideWhenUsed="0" w:qFormat="1"/>
-    <w:lsdException w:name="heading 1" w:semiHidden="0" w:uiPriority="9" w:unhideWhenUsed="0" w:qFormat="1"/>
-    <w:lsdException w:name="heading 2" w:uiPriority="9" w:qFormat="1"/>
-    <w:lsdException w:name="heading 3" w:uiPriority="9" w:qFormat="1"/>
-    <w:lsdException w:name="heading 4" w:uiPriority="9" w:qFormat="1"/>
-    <w:lsdException w:name="heading 5" w:uiPriority="9" w:qFormat="1"/>
-    <w:lsdException w:name="heading 6" w:uiPriority="9" w:qFormat="1"/>
-    <w:lsdException w:name="heading 7" w:uiPriority="9" w:qFormat="1"/>
-    <w:lsdException w:name="heading 8" w:uiPriority="9" w:qFormat="1"/>
-    <w:lsdException w:name="heading 9" w:uiPriority="9" w:qFormat="1"/>
-    <w:lsdException w:name="toc 1" w:uiPriority="39"/>
-    <w:lsdException w:name="toc 2" w:uiPriority="39"/>
-    <w:lsdException w:name="toc 3" w:uiPriority="39"/>
-    <w:lsdException w:name="toc 4" w:uiPriority="39"/>
-    <w:lsdException w:name="toc 5" w:uiPriority="39"/>
-    <w:lsdException w:name="toc 6" w:uiPriority="39"/>
-    <w:lsdException w:name="toc 7" w:uiPriority="39"/>
-    <w:lsdException w:name="toc 8" w:uiPriority="39"/>
-    <w:lsdException w:name="toc 9" w:uiPriority="39"/>
-    <w:lsdException w:name="caption" w:uiPriority="35" w:qFormat="1"/>
-    <w:lsdException w:name="Title" w:semiHidden="0" w:uiPriority="10" w:unhideWhenUsed="0" w:qFormat="1"/>
-    <w:lsdException w:name="Default Paragraph Font" w:uiPriority="1"/>
-    <w:lsdException w:name="Subtitle" w:semiHidden="0" w:uiPriority="11" w:unhideWhenUsed="0" w:qFormat="1"/>
-    <w:lsdException w:name="Strong" w:semiHidden="0" w:uiPriority="22" w:unhideWhenUsed="0" w:qFormat="1"/>
-    <w:lsdException w:name="Emphasis" w:semiHidden="0" w:uiPriority="20" w:unhideWhenUsed="0" w:qFormat="1"/>
-    <w:lsdException w:name="Table Grid" w:semiHidden="0" w:uiPriority="59" w:unhideWhenUsed="0"/>
-    <w:lsdException w:name="Placeholder Text" w:unhideWhenUsed="0"/>
-    <w:lsdException w:name="No Spacing" w:semiHidden="0" w:uiPriority="1" w:unhideWhenUsed="0" w:qFormat="1"/>
-    <w:lsdException w:name="Light Shading" w:semiHidden="0" w:uiPriority="60" w:unhideWhenUsed="0"/>
-    <w:lsdException w:name="Light List" w:semiHidden="0" w:uiPriority="61" w:unhideWhenUsed="0"/>
-    <w:lsdException w:name="Light Grid" w:semiHidden="0" w:uiPriority="62" w:unhideWhenUsed="0"/>
-    <w:lsdException w:name="Medium Shading 1" w:semiHidden="0" w:uiPriority="63" w:unhideWhenUsed="0"/>
-    <w:lsdException w:name="Medium Shading 2" w:semiHidden="0" w:uiPriority="64" w:unhideWhenUsed="0"/>
-    <w:lsdException w:name="Medium List 1" w:semiHidden="0" w:uiPriority="65" w:unhideWhenUsed="0"/>
-    <w:lsdException w:name="Medium List 2" w:semiHidden="0" w:uiPriority="66" w:unhideWhenUsed="0"/>
-    <w:lsdException w:name="Medium Grid 1" w:semiHidden="0" w:uiPriority="67" w:unhideWhenUsed="0"/>
-    <w:lsdException w:name="Medium Grid 2" w:semiHidden="0" w:uiPriority="68" w:unhideWhenUsed="0"/>
-    <w:lsdException w:name="Medium Grid 3" w:semiHidden="0" w:uiPriority="69" w:unhideWhenUsed="0"/>
-    <w:lsdException w:name="Dark List" w:semiHidden="0" w:uiPriority="70" w:unhideWhenUsed="0"/>
-    <w:lsdException w:name="Colorful Shading" w:semiHidden="0" w:uiPriority="71" w:unhideWhenUsed="0"/>
-    <w:lsdException w:name="Colorful List" w:semiHidden="0" w:uiPriority="72" w:unhideWhenUsed="0"/>
-    <w:lsdException w:name="Colorful Grid" w:semiHidden="0" w:uiPriority="73" w:unhideWhenUsed="0"/>
-    <w:lsdException w:name="Light Shading Accent 1" w:semiHidden="0" w:uiPriority="60" w:unhideWhenUsed="0"/>
-    <w:lsdException w:name="Light List Accent 1" w:semiHidden="0" w:uiPriority="61" w:unhideWhenUsed="0"/>
-    <w:lsdException w:name="Light Grid Accent 1" w:semiHidden="0" w:uiPriority="62" w:unhideWhenUsed="0"/>
-    <w:lsdException w:name="Medium Shading 1 Accent 1" w:semiHidden="0" w:uiPriority="63" w:unhideWhenUsed="0"/>
-    <w:lsdException w:name="Medium Shading 2 Accent 1" w:semiHidden="0" w:uiPriority="64" w:unhideWhenUsed="0"/>
-    <w:lsdException w:name="Medium List 1 Accent 1" w:semiHidden="0" w:uiPriority="65" w:unhideWhenUsed="0"/>
-    <w:lsdException w:name="Revision" w:unhideWhenUsed="0"/>
-    <w:lsdException w:name="List Paragraph" w:semiHidden="0" w:uiPriority="34" w:unhideWhenUsed="0" w:qFormat="1"/>
-    <w:lsdException w:name="Quote" w:semiHidden="0" w:uiPriority="29" w:unhideWhenUsed="0" w:qFormat="1"/>
-    <w:lsdException w:name="Intense Quote" w:semiHidden="0" w:uiPriority="30" w:unhideWhenUsed="0" w:qFormat="1"/>
-    <w:lsdException w:name="Medium List 2 Accent 1" w:semiHidden="0" w:uiPriority="66" w:unhideWhenUsed="0"/>
-    <w:lsdException w:name="Medium Grid 1 Accent 1" w:semiHidden="0" w:uiPriority="67" w:unhideWhenUsed="0"/>
-    <w:lsdException w:name="Medium Grid 2 Accent 1" w:semiHidden="0" w:uiPriority="68" w:unhideWhenUsed="0"/>
-    <w:lsdException w:name="Medium Grid 3 Accent 1" w:semiHidden="0" w:uiPriority="69" w:unhideWhenUsed="0"/>
-    <w:lsdException w:name="Dark List Accent 1" w:semiHidden="0" w:uiPriority="70" w:unhideWhenUsed="0"/>
-    <w:lsdException w:name="Colorful Shading Accent 1" w:semiHidden="0" w:uiPriority="71" w:unhideWhenUsed="0"/>
-    <w:lsdException w:name="Colorful List Accent 1" w:semiHidden="0" w:uiPriority="72" w:unhideWhenUsed="0"/>
-    <w:lsdException w:name="Colorful Grid Accent 1" w:semiHidden="0" w:uiPriority="73" w:unhideWhenUsed="0"/>
-    <w:lsdException w:name="Light Shading Accent 2" w:semiHidden="0" w:uiPriority="60" w:unhideWhenUsed="0"/>
-    <w:lsdException w:name="Light List Accent 2" w:semiHidden="0" w:uiPriority="61" w:unhideWhenUsed="0"/>
-    <w:lsdException w:name="Light Grid Accent 2" w:semiHidden="0" w:uiPriority="62" w:unhideWhenUsed="0"/>
-    <w:lsdException w:name="Medium Shading 1 Accent 2" w:semiHidden="0" w:uiPriority="63" w:unhideWhenUsed="0"/>
-    <w:lsdException w:name="Medium Shading 2 Accent 2" w:semiHidden="0" w:uiPriority="64" w:unhideWhenUsed="0"/>
-    <w:lsdException w:name="Medium List 1 Accent 2" w:semiHidden="0" w:uiPriority="65" w:unhideWhenUsed="0"/>
-    <w:lsdException w:name="Medium List 2 Accent 2" w:semiHidden="0" w:uiPriority="66" w:unhideWhenUsed="0"/>
-    <w:lsdException w:name="Medium Grid 1 Accent 2" w:semiHidden="0" w:uiPriority="67" w:unhideWhenUsed="0"/>
-    <w:lsdException w:name="Medium Grid 2 Accent 2" w:semiHidden="0" w:uiPriority="68" w:unhideWhenUsed="0"/>
-    <w:lsdException w:name="Medium Grid 3 Accent 2" w:semiHidden="0" w:uiPriority="69" w:unhideWhenUsed="0"/>
-    <w:lsdException w:name="Dark List Accent 2" w:semiHidden="0" w:uiPriority="70" w:unhideWhenUsed="0"/>
-    <w:lsdException w:name="Colorful Shading Accent 2" w:semiHidden="0" w:uiPriority="71" w:unhideWhenUsed="0"/>
-    <w:lsdException w:name="Colorful List Accent 2" w:semiHidden="0" w:uiPriority="72" w:unhideWhenUsed="0"/>
-    <w:lsdException w:name="Colorful Grid Accent 2" w:semiHidden="0" w:uiPriority="73" w:unhideWhenUsed="0"/>
-    <w:lsdException w:name="Light Shading Accent 3" w:semiHidden="0" w:uiPriority="60" w:unhideWhenUsed="0"/>
-    <w:lsdException w:name="Light List Accent 3" w:semiHidden="0" w:uiPriority="61" w:unhideWhenUsed="0"/>
-    <w:lsdException w:name="Light Grid Accent 3" w:semiHidden="0" w:uiPriority="62" w:unhideWhenUsed="0"/>
-    <w:lsdException w:name="Medium Shading 1 Accent 3" w:semiHidden="0" w:uiPriority="63" w:unhideWhenUsed="0"/>
-    <w:lsdException w:name="Medium Shading 2 Accent 3" w:semiHidden="0" w:uiPriority="64" w:unhideWhenUsed="0"/>
-    <w:lsdException w:name="Medium List 1 Accent 3" w:semiHidden="0" w:uiPriority="65" w:unhideWhenUsed="0"/>
-    <w:lsdException w:name="Medium List 2 Accent 3" w:semiHidden="0" w:uiPriority="66" w:unhideWhenUsed="0"/>
-    <w:lsdException w:name="Medium Grid 1 Accent 3" w:semiHidden="0" w:uiPriority="67" w:unhideWhenUsed="0"/>
-    <w:lsdException w:name="Medium Grid 2 Accent 3" w:semiHidden="0" w:uiPriority="68" w:unhideWhenUsed="0"/>
-    <w:lsdException w:name="Medium Grid 3 Accent 3" w:semiHidden="0" w:uiPriority="69" w:unhideWhenUsed="0"/>
-    <w:lsdException w:name="Dark List Accent 3" w:semiHidden="0" w:uiPriority="70" w:unhideWhenUsed="0"/>
-    <w:lsdException w:name="Colorful Shading Accent 3" w:semiHidden="0" w:uiPriority="71" w:unhideWhenUsed="0"/>
-    <w:lsdException w:name="Colorful List Accent 3" w:semiHidden="0" w:uiPriority="72" w:unhideWhenUsed="0"/>
-    <w:lsdException w:name="Colorful Grid Accent 3" w:semiHidden="0" w:uiPriority="73" w:unhideWhenUsed="0"/>
-    <w:lsdException w:name="Light Shading Accent 4" w:semiHidden="0" w:uiPriority="60" w:unhideWhenUsed="0"/>
-    <w:lsdException w:name="Light List Accent 4" w:semiHidden="0" w:uiPriority="61" w:unhideWhenUsed="0"/>
-    <w:lsdException w:name="Light Grid Accent 4" w:semiHidden="0" w:uiPriority="62" w:unhideWhenUsed="0"/>
-    <w:lsdException w:name="Medium Shading 1 Accent 4" w:semiHidden="0" w:uiPriority="63" w:unhideWhenUsed="0"/>
-    <w:lsdException w:name="Medium Shading 2 Accent 4" w:semiHidden="0" w:uiPriority="64" w:unhideWhenUsed="0"/>
-    <w:lsdException w:name="Medium List 1 Accent 4" w:semiHidden="0" w:uiPriority="65" w:unhideWhenUsed="0"/>
-    <w:lsdException w:name="Medium List 2 Accent 4" w:semiHidden="0" w:uiPriority="66" w:unhideWhenUsed="0"/>
-    <w:lsdException w:name="Medium Grid 1 Accent 4" w:semiHidden="0" w:uiPriority="67" w:unhideWhenUsed="0"/>
-    <w:lsdException w:name="Medium Grid 2 Accent 4" w:semiHidden="0" w:uiPriority="68" w:unhideWhenUsed="0"/>
-    <w:lsdException w:name="Medium Grid 3 Accent 4" w:semiHidden="0" w:uiPriority="69" w:unhideWhenUsed="0"/>
-    <w:lsdException w:name="Dark List Accent 4" w:semiHidden="0" w:uiPriority="70" w:unhideWhenUsed="0"/>
-    <w:lsdException w:name="Colorful Shading Accent 4" w:semiHidden="0" w:uiPriority="71" w:unhideWhenUsed="0"/>
-    <w:lsdException w:name="Colorful List Accent 4" w:semiHidden="0" w:uiPriority="72" w:unhideWhenUsed="0"/>
-    <w:lsdException w:name="Colorful Grid Accent 4" w:semiHidden="0" w:uiPriority="73" w:unhideWhenUsed="0"/>
-    <w:lsdException w:name="Light Shading Accent 5" w:semiHidden="0" w:uiPriority="60" w:unhideWhenUsed="0"/>
-    <w:lsdException w:name="Light List Accent 5" w:semiHidden="0" w:uiPriority="61" w:unhideWhenUsed="0"/>
-    <w:lsdException w:name="Light Grid Accent 5" w:semiHidden="0" w:uiPriority="62" w:unhideWhenUsed="0"/>
-    <w:lsdException w:name="Medium Shading 1 Accent 5" w:semiHidden="0" w:uiPriority="63" w:unhideWhenUsed="0"/>
-    <w:lsdException w:name="Medium Shading 2 Accent 5" w:semiHidden="0" w:uiPriority="64" w:unhideWhenUsed="0"/>
-    <w:lsdException w:name="Medium List 1 Accent 5" w:semiHidden="0" w:uiPriority="65" w:unhideWhenUsed="0"/>
-    <w:lsdException w:name="Medium List 2 Accent 5" w:semiHidden="0" w:uiPriority="66" w:unhideWhenUsed="0"/>
-    <w:lsdException w:name="Medium Grid 1 Accent 5" w:semiHidden="0" w:uiPriority="67" w:unhideWhenUsed="0"/>
-    <w:lsdException w:name="Medium Grid 2 Accent 5" w:semiHidden="0" w:uiPriority="68" w:unhideWhenUsed="0"/>
-    <w:lsdException w:name="Medium Grid 3 Accent 5" w:semiHidden="0" w:uiPriority="69" w:unhideWhenUsed="0"/>
-    <w:lsdException w:name="Dark List Accent 5" w:semiHidden="0" w:uiPriority="70" w:unhideWhenUsed="0"/>
-    <w:lsdException w:name="Colorful Shading Accent 5" w:semiHidden="0" w:uiPriority="71" w:unhideWhenUsed="0"/>
-    <w:lsdException w:name="Colorful List Accent 5" w:semiHidden="0" w:uiPriority="72" w:unhideWhenUsed="0"/>
-    <w:lsdException w:name="Colorful Grid Accent 5" w:semiHidden="0" w:uiPriority="73" w:unhideWhenUsed="0"/>
-    <w:lsdException w:name="Light Shading Accent 6" w:semiHidden="0" w:uiPriority="60" w:unhideWhenUsed="0"/>
-    <w:lsdException w:name="Light List Accent 6" w:semiHidden="0" w:uiPriority="61" w:unhideWhenUsed="0"/>
-    <w:lsdException w:name="Light Grid Accent 6" w:semiHidden="0" w:uiPriority="62" w:unhideWhenUsed="0"/>
-    <w:lsdException w:name="Medium Shading 1 Accent 6" w:semiHidden="0" w:uiPriority="63" w:unhideWhenUsed="0"/>
-    <w:lsdException w:name="Medium Shading 2 Accent 6" w:semiHidden="0" w:uiPriority="64" w:unhideWhenUsed="0"/>
-    <w:lsdException w:name="Medium List 1 Accent 6" w:semiHidden="0" w:uiPriority="65" w:unhideWhenUsed="0"/>
-    <w:lsdException w:name="Medium List 2 Accent 6" w:semiHidden="0" w:uiPriority="66" w:unhideWhenUsed="0"/>
-    <w:lsdException w:name="Medium Grid 1 Accent 6" w:semiHidden="0" w:uiPriority="67" w:unhideWhenUsed="0"/>
-    <w:lsdException w:name="Medium Grid 2 Accent 6" w:semiHidden="0" w:uiPriority="68" w:unhideWhenUsed="0"/>
-    <w:lsdException w:name="Medium Grid 3 Accent 6" w:semiHidden="0" w:uiPriority="69" w:unhideWhenUsed="0"/>
-    <w:lsdException w:name="Dark List Accent 6" w:semiHidden="0" w:uiPriority="70" w:unhideWhenUsed="0"/>
-    <w:lsdException w:name="Colorful Shading Accent 6" w:semiHidden="0" w:uiPriority="71" w:unhideWhenUsed="0"/>
-    <w:lsdException w:name="Colorful List Accent 6" w:semiHidden="0" w:uiPriority="72" w:unhideWhenUsed="0"/>
-    <w:lsdException w:name="Colorful Grid Accent 6" w:semiHidden="0" w:uiPriority="73" w:unhideWhenUsed="0"/>
-    <w:lsdException w:name="Subtle Emphasis" w:semiHidden="0" w:uiPriority="19" w:unhideWhenUsed="0" w:qFormat="1"/>
-    <w:lsdException w:name="Intense Emphasis" w:semiHidden="0" w:uiPriority="21" w:unhideWhenUsed="0" w:qFormat="1"/>
-    <w:lsdException w:name="Subtle Reference" w:semiHidden="0" w:uiPriority="31" w:unhideWhenUsed="0" w:qFormat="1"/>
-    <w:lsdException w:name="Intense Reference" w:semiHidden="0" w:uiPriority="32" w:unhideWhenUsed="0" w:qFormat="1"/>
-    <w:lsdException w:name="Book Title" w:semiHidden="0" w:uiPriority="33" w:unhideWhenUsed="0" w:qFormat="1"/>
-    <w:lsdException w:name="Bibliography" w:uiPriority="37"/>
-    <w:lsdException w:name="TOC Heading" w:uiPriority="39" w:qFormat="1"/>
-  </w:latentStyles>
-  <w:style w:type="paragraph" w:default="1" w:styleId="Normal">
-    <w:name w:val="Normal"/>
-    <w:qFormat/>
-    <w:rsid w:val="00EE142B"/>
-  </w:style>
-  <w:style w:type="character" w:default="1" w:styleId="DefaultParagraphFont">
-    <w:name w:val="Default Paragraph Font"/>
-    <w:uiPriority w:val="1"/>
-    <w:semiHidden/>
-    <w:unhideWhenUsed/>
-  </w:style>
-  <w:style w:type="table" w:default="1" w:styleId="TableNormal">
-    <w:name w:val="Normal Table"/>
-    <w:uiPriority w:val="99"/>
-    <w:semiHidden/>
-    <w:unhideWhenUsed/>
-    <w:tblPr>
-      <w:tblInd w:w="0" w:type="dxa"/>
-      <w:tblCellMar>
-        <w:top w:w="0" w:type="dxa"/>
-        <w:left w:w="108" w:type="dxa"/>
-        <w:bottom w:w="0" w:type="dxa"/>
-        <w:right w:w="108" w:type="dxa"/>
-      </w:tblCellMar>
-    </w:tblPr>
-  </w:style>
-  <w:style w:type="numbering" w:default="1" w:styleId="NoList">
-    <w:name w:val="No List"/>
-    <w:uiPriority w:val="99"/>
-    <w:semiHidden/>
-    <w:unhideWhenUsed/>
-  </w:style>
-  <w:style w:type="paragraph" w:styleId="ListParagraph">
-    <w:name w:val="List Paragraph"/>
-    <w:basedOn w:val="Normal"/>
-    <w:uiPriority w:val="34"/>
-    <w:qFormat/>
-    <w:rsid w:val="00EE142B"/>
-    <w:pPr>
-      <w:ind w:left="720"/>
-      <w:contextualSpacing/>
-    </w:pPr>
-  </w:style>
-</w:styles>
-</file>
-
-<file path=word/stylesWithEffects.xml><?xml version="1.0" encoding="utf-8"?>
-<w:styles xmlns:wpc="http://schemas.microsoft.com/office/word/2010/wordprocessingCanvas" xmlns:mc="http://schemas.openxmlformats.org/markup-compatibility/2006" xmlns:o="urn:schemas-microsoft-com:office:office" xmlns:r="http://schemas.openxmlformats.org/officeDocument/2006/relationships" xmlns:m="http://schemas.openxmlformats.org/officeDocument/2006/math" xmlns:v="urn:schemas-microsoft-com:vml" xmlns:wp14="http://schemas.microsoft.com/office/word/2010/wordprocessingDrawing" xmlns:wp="http://schemas.openxmlformats.org/drawingml/2006/wordprocessingDrawing" xmlns:w10="urn:schemas-microsoft-com:office:word" xmlns:w="http://schemas.openxmlformats.org/wordprocessingml/2006/main" xmlns:w14="http://schemas.microsoft.com/office/word/2010/wordml" xmlns:wpg="http://schemas.microsoft.com/office/word/2010/wordprocessingGroup" xmlns:wpi="http://schemas.microsoft.com/office/word/2010/wordprocessingInk" xmlns:wne="http://schemas.microsoft.com/office/word/2006/wordml" xmlns:wps="http://schemas.microsoft.com/office/word/2010/wordprocessingShape" mc:Ignorable="w14 wp14">
-  <w:docDefaults>
-    <w:rPrDefault>
-      <w:rPr>
-        <w:rFonts w:asciiTheme="minorHAnsi" w:eastAsiaTheme="minorHAnsi" w:hAnsiTheme="minorHAnsi" w:cstheme="minorBidi"/>
-        <w:sz w:val="22"/>
-        <w:szCs w:val="22"/>
-        <w:lang w:val="en-US" w:eastAsia="en-US" w:bidi="ar-SA"/>
-      </w:rPr>
-    </w:rPrDefault>
-    <w:pPrDefault>
-      <w:pPr>
-        <w:spacing w:after="200" w:line="276" w:lineRule="auto"/>
-      </w:pPr>
-    </w:pPrDefault>
-  </w:docDefaults>
-  <w:latentStyles w:defLockedState="0" w:defUIPriority="99" w:defSemiHidden="1" w:defUnhideWhenUsed="1" w:defQFormat="0" w:count="267">
-    <w:lsdException w:name="Normal" w:semiHidden="0" w:uiPriority="0" w:unhideWhenUsed="0" w:qFormat="1"/>
-    <w:lsdException w:name="heading 1" w:semiHidden="0" w:uiPriority="9" w:unhideWhenUsed="0" w:qFormat="1"/>
-    <w:lsdException w:name="heading 2" w:uiPriority="9" w:qFormat="1"/>
-    <w:lsdException w:name="heading 3" w:uiPriority="9" w:qFormat="1"/>
-    <w:lsdException w:name="heading 4" w:uiPriority="9" w:qFormat="1"/>
-    <w:lsdException w:name="heading 5" w:uiPriority="9" w:qFormat="1"/>
-    <w:lsdException w:name="heading 6" w:uiPriority="9" w:qFormat="1"/>
-    <w:lsdException w:name="heading 7" w:uiPriority="9" w:qFormat="1"/>
-    <w:lsdException w:name="heading 8" w:uiPriority="9" w:qFormat="1"/>
-    <w:lsdException w:name="heading 9" w:uiPriority="9" w:qFormat="1"/>
-    <w:lsdException w:name="toc 1" w:uiPriority="39"/>
-    <w:lsdException w:name="toc 2" w:uiPriority="39"/>
-    <w:lsdException w:name="toc 3" w:uiPriority="39"/>
-    <w:lsdException w:name="toc 4" w:uiPriority="39"/>
-    <w:lsdException w:name="toc 5" w:uiPriority="39"/>
-    <w:lsdException w:name="toc 6" w:uiPriority="39"/>
-    <w:lsdException w:name="toc 7" w:uiPriority="39"/>
-    <w:lsdException w:name="toc 8" w:uiPriority="39"/>
-    <w:lsdException w:name="toc 9" w:uiPriority="39"/>
-    <w:lsdException w:name="caption" w:uiPriority="35" w:qFormat="1"/>
-    <w:lsdException w:name="Title" w:semiHidden="0" w:uiPriority="10" w:unhideWhenUsed="0" w:qFormat="1"/>
-    <w:lsdException w:name="Default Paragraph Font" w:uiPriority="1"/>
-    <w:lsdException w:name="Subtitle" w:semiHidden="0" w:uiPriority="11" w:unhideWhenUsed="0" w:qFormat="1"/>
-    <w:lsdException w:name="Strong" w:semiHidden="0" w:uiPriority="22" w:unhideWhenUsed="0" w:qFormat="1"/>
-    <w:lsdException w:name="Emphasis" w:semiHidden="0" w:uiPriority="20" w:unhideWhenUsed="0" w:qFormat="1"/>
-    <w:lsdException w:name="Table Grid" w:semiHidden="0" w:uiPriority="59" w:unhideWhenUsed="0"/>
-    <w:lsdException w:name="Placeholder Text" w:unhideWhenUsed="0"/>
-    <w:lsdException w:name="No Spacing" w:semiHidden="0" w:uiPriority="1" w:unhideWhenUsed="0" w:qFormat="1"/>
-    <w:lsdException w:name="Light Shading" w:semiHidden="0" w:uiPriority="60" w:unhideWhenUsed="0"/>
-    <w:lsdException w:name="Light List" w:semiHidden="0" w:uiPriority="61" w:unhideWhenUsed="0"/>
-    <w:lsdException w:name="Light Grid" w:semiHidden="0" w:uiPriority="62" w:unhideWhenUsed="0"/>
-    <w:lsdException w:name="Medium Shading 1" w:semiHidden="0" w:uiPriority="63" w:unhideWhenUsed="0"/>
-    <w:lsdException w:name="Medium Shading 2" w:semiHidden="0" w:uiPriority="64" w:unhideWhenUsed="0"/>
-    <w:lsdException w:name="Medium List 1" w:semiHidden="0" w:uiPriority="65" w:unhideWhenUsed="0"/>
-    <w:lsdException w:name="Medium List 2" w:semiHidden="0" w:uiPriority="66" w:unhideWhenUsed="0"/>
-    <w:lsdException w:name="Medium Grid 1" w:semiHidden="0" w:uiPriority="67" w:unhideWhenUsed="0"/>
-    <w:lsdException w:name="Medium Grid 2" w:semiHidden="0" w:uiPriority="68" w:unhideWhenUsed="0"/>
-    <w:lsdException w:name="Medium Grid 3" w:semiHidden="0" w:uiPriority="69" w:unhideWhenUsed="0"/>
-    <w:lsdException w:name="Dark List" w:semiHidden="0" w:uiPriority="70" w:unhideWhenUsed="0"/>
-    <w:lsdException w:name="Colorful Shading" w:semiHidden="0" w:uiPriority="71" w:unhideWhenUsed="0"/>
-    <w:lsdException w:name="Colorful List" w:semiHidden="0" w:uiPriority="72" w:unhideWhenUsed="0"/>
-    <w:lsdException w:name="Colorful Grid" w:semiHidden="0" w:uiPriority="73" w:unhideWhenUsed="0"/>
-    <w:lsdException w:name="Light Shading Accent 1" w:semiHidden="0" w:uiPriority="60" w:unhideWhenUsed="0"/>
-    <w:lsdException w:name="Light List Accent 1" w:semiHidden="0" w:uiPriority="61" w:unhideWhenUsed="0"/>
-    <w:lsdException w:name="Light Grid Accent 1" w:semiHidden="0" w:uiPriority="62" w:unhideWhenUsed="0"/>
-    <w:lsdException w:name="Medium Shading 1 Accent 1" w:semiHidden="0" w:uiPriority="63" w:unhideWhenUsed="0"/>
-    <w:lsdException w:name="Medium Shading 2 Accent 1" w:semiHidden="0" w:uiPriority="64" w:unhideWhenUsed="0"/>
-    <w:lsdException w:name="Medium List 1 Accent 1" w:semiHidden="0" w:uiPriority="65" w:unhideWhenUsed="0"/>
-    <w:lsdException w:name="Revision" w:unhideWhenUsed="0"/>
-    <w:lsdException w:name="List Paragraph" w:semiHidden="0" w:uiPriority="34" w:unhideWhenUsed="0" w:qFormat="1"/>
-    <w:lsdException w:name="Quote" w:semiHidden="0" w:uiPriority="29" w:unhideWhenUsed="0" w:qFormat="1"/>
-    <w:lsdException w:name="Intense Quote" w:semiHidden="0" w:uiPriority="30" w:unhideWhenUsed="0" w:qFormat="1"/>
-    <w:lsdException w:name="Medium List 2 Accent 1" w:semiHidden="0" w:uiPriority="66" w:unhideWhenUsed="0"/>
-    <w:lsdException w:name="Medium Grid 1 Accent 1" w:semiHidden="0" w:uiPriority="67" w:unhideWhenUsed="0"/>
-    <w:lsdException w:name="Medium Grid 2 Accent 1" w:semiHidden="0" w:uiPriority="68" w:unhideWhenUsed="0"/>
-    <w:lsdException w:name="Medium Grid 3 Accent 1" w:semiHidden="0" w:uiPriority="69" w:unhideWhenUsed="0"/>
-    <w:lsdException w:name="Dark List Accent 1" w:semiHidden="0" w:uiPriority="70" w:unhideWhenUsed="0"/>
-    <w:lsdException w:name="Colorful Shading Accent 1" w:semiHidden="0" w:uiPriority="71" w:unhideWhenUsed="0"/>
-    <w:lsdException w:name="Colorful List Accent 1" w:semiHidden="0" w:uiPriority="72" w:unhideWhenUsed="0"/>
-    <w:lsdException w:name="Colorful Grid Accent 1" w:semiHidden="0" w:uiPriority="73" w:unhideWhenUsed="0"/>
-    <w:lsdException w:name="Light Shading Accent 2" w:semiHidden="0" w:uiPriority="60" w:unhideWhenUsed="0"/>
-    <w:lsdException w:name="Light List Accent 2" w:semiHidden="0" w:uiPriority="61" w:unhideWhenUsed="0"/>
-    <w:lsdException w:name="Light Grid Accent 2" w:semiHidden="0" w:uiPriority="62" w:unhideWhenUsed="0"/>
-    <w:lsdException w:name="Medium Shading 1 Accent 2" w:semiHidden="0" w:uiPriority="63" w:unhideWhenUsed="0"/>
-    <w:lsdException w:name="Medium Shading 2 Accent 2" w:semiHidden="0" w:uiPriority="64" w:unhideWhenUsed="0"/>
-    <w:lsdException w:name="Medium List 1 Accent 2" w:semiHidden="0" w:uiPriority="65" w:unhideWhenUsed="0"/>
-    <w:lsdException w:name="Medium List 2 Accent 2" w:semiHidden="0" w:uiPriority="66" w:unhideWhenUsed="0"/>
-    <w:lsdException w:name="Medium Grid 1 Accent 2" w:semiHidden="0" w:uiPriority="67" w:unhideWhenUsed="0"/>
-    <w:lsdException w:name="Medium Grid 2 Accent 2" w:semiHidden="0" w:uiPriority="68" w:unhideWhenUsed="0"/>
-    <w:lsdException w:name="Medium Grid 3 Accent 2" w:semiHidden="0" w:uiPriority="69" w:unhideWhenUsed="0"/>
-    <w:lsdException w:name="Dark List Accent 2" w:semiHidden="0" w:uiPriority="70" w:unhideWhenUsed="0"/>
-    <w:lsdException w:name="Colorful Shading Accent 2" w:semiHidden="0" w:uiPriority="71" w:unhideWhenUsed="0"/>
-    <w:lsdException w:name="Colorful List Accent 2" w:semiHidden="0" w:uiPriority="72" w:unhideWhenUsed="0"/>
-    <w:lsdException w:name="Colorful Grid Accent 2" w:semiHidden="0" w:uiPriority="73" w:unhideWhenUsed="0"/>
-    <w:lsdException w:name="Light Shading Accent 3" w:semiHidden="0" w:uiPriority="60" w:unhideWhenUsed="0"/>
-    <w:lsdException w:name="Light List Accent 3" w:semiHidden="0" w:uiPriority="61" w:unhideWhenUsed="0"/>
-    <w:lsdException w:name="Light Grid Accent 3" w:semiHidden="0" w:uiPriority="62" w:unhideWhenUsed="0"/>
-    <w:lsdException w:name="Medium Shading 1 Accent 3" w:semiHidden="0" w:uiPriority="63" w:unhideWhenUsed="0"/>
-    <w:lsdException w:name="Medium Shading 2 Accent 3" w:semiHidden="0" w:uiPriority="64" w:unhideWhenUsed="0"/>
-    <w:lsdException w:name="Medium List 1 Accent 3" w:semiHidden="0" w:uiPriority="65" w:unhideWhenUsed="0"/>
-    <w:lsdException w:name="Medium List 2 Accent 3" w:semiHidden="0" w:uiPriority="66" w:unhideWhenUsed="0"/>
-    <w:lsdException w:name="Medium Grid 1 Accent 3" w:semiHidden="0" w:uiPriority="67" w:unhideWhenUsed="0"/>
-    <w:lsdException w:name="Medium Grid 2 Accent 3" w:semiHidden="0" w:uiPriority="68" w:unhideWhenUsed="0"/>
-    <w:lsdException w:name="Medium Grid 3 Accent 3" w:semiHidden="0" w:uiPriority="69" w:unhideWhenUsed="0"/>
-    <w:lsdException w:name="Dark List Accent 3" w:semiHidden="0" w:uiPriority="70" w:unhideWhenUsed="0"/>
-    <w:lsdException w:name="Colorful Shading Accent 3" w:semiHidden="0" w:uiPriority="71" w:unhideWhenUsed="0"/>
-    <w:lsdException w:name="Colorful List Accent 3" w:semiHidden="0" w:uiPriority="72" w:unhideWhenUsed="0"/>
-    <w:lsdException w:name="Colorful Grid Accent 3" w:semiHidden="0" w:uiPriority="73" w:unhideWhenUsed="0"/>
-    <w:lsdException w:name="Light Shading Accent 4" w:semiHidden="0" w:uiPriority="60" w:unhideWhenUsed="0"/>
-    <w:lsdException w:name="Light List Accent 4" w:semiHidden="0" w:uiPriority="61" w:unhideWhenUsed="0"/>
-    <w:lsdException w:name="Light Grid Accent 4" w:semiHidden="0" w:uiPriority="62" w:unhideWhenUsed="0"/>
-    <w:lsdException w:name="Medium Shading 1 Accent 4" w:semiHidden="0" w:uiPriority="63" w:unhideWhenUsed="0"/>
-    <w:lsdException w:name="Medium Shading 2 Accent 4" w:semiHidden="0" w:uiPriority="64" w:unhideWhenUsed="0"/>
-    <w:lsdException w:name="Medium List 1 Accent 4" w:semiHidden="0" w:uiPriority="65" w:unhideWhenUsed="0"/>
-    <w:lsdException w:name="Medium List 2 Accent 4" w:semiHidden="0" w:uiPriority="66" w:unhideWhenUsed="0"/>
-    <w:lsdException w:name="Medium Grid 1 Accent 4" w:semiHidden="0" w:uiPriority="67" w:unhideWhenUsed="0"/>
-    <w:lsdException w:name="Medium Grid 2 Accent 4" w:semiHidden="0" w:uiPriority="68" w:unhideWhenUsed="0"/>
-    <w:lsdException w:name="Medium Grid 3 Accent 4" w:semiHidden="0" w:uiPriority="69" w:unhideWhenUsed="0"/>
-    <w:lsdException w:name="Dark List Accent 4" w:semiHidden="0" w:uiPriority="70" w:unhideWhenUsed="0"/>
-    <w:lsdException w:name="Colorful Shading Accent 4" w:semiHidden="0" w:uiPriority="71" w:unhideWhenUsed="0"/>
-    <w:lsdException w:name="Colorful List Accent 4" w:semiHidden="0" w:uiPriority="72" w:unhideWhenUsed="0"/>
-    <w:lsdException w:name="Colorful Grid Accent 4" w:semiHidden="0" w:uiPriority="73" w:unhideWhenUsed="0"/>
-    <w:lsdException w:name="Light Shading Accent 5" w:semiHidden="0" w:uiPriority="60" w:unhideWhenUsed="0"/>
-    <w:lsdException w:name="Light List Accent 5" w:semiHidden="0" w:uiPriority="61" w:unhideWhenUsed="0"/>
-    <w:lsdException w:name="Light Grid Accent 5" w:semiHidden="0" w:uiPriority="62" w:unhideWhenUsed="0"/>
-    <w:lsdException w:name="Medium Shading 1 Accent 5" w:semiHidden="0" w:uiPriority="63" w:unhideWhenUsed="0"/>
-    <w:lsdException w:name="Medium Shading 2 Accent 5" w:semiHidden="0" w:uiPriority="64" w:unhideWhenUsed="0"/>
-    <w:lsdException w:name="Medium List 1 Accent 5" w:semiHidden="0" w:uiPriority="65" w:unhideWhenUsed="0"/>
-    <w:lsdException w:name="Medium List 2 Accent 5" w:semiHidden="0" w:uiPriority="66" w:unhideWhenUsed="0"/>
-    <w:lsdException w:name="Medium Grid 1 Accent 5" w:semiHidden="0" w:uiPriority="67" w:unhideWhenUsed="0"/>
-    <w:lsdException w:name="Medium Grid 2 Accent 5" w:semiHidden="0" w:uiPriority="68" w:unhideWhenUsed="0"/>
-    <w:lsdException w:name="Medium Grid 3 Accent 5" w:semiHidden="0" w:uiPriority="69" w:unhideWhenUsed="0"/>
-    <w:lsdException w:name="Dark List Accent 5" w:semiHidden="0" w:uiPriority="70" w:unhideWhenUsed="0"/>
-    <w:lsdException w:name="Colorful Shading Accent 5" w:semiHidden="0" w:uiPriority="71" w:unhideWhenUsed="0"/>
-    <w:lsdException w:name="Colorful List Accent 5" w:semiHidden="0" w:uiPriority="72" w:unhideWhenUsed="0"/>
-    <w:lsdException w:name="Colorful Grid Accent 5" w:semiHidden="0" w:uiPriority="73" w:unhideWhenUsed="0"/>
-    <w:lsdException w:name="Light Shading Accent 6" w:semiHidden="0" w:uiPriority="60" w:unhideWhenUsed="0"/>
-    <w:lsdException w:name="Light List Accent 6" w:semiHidden="0" w:uiPriority="61" w:unhideWhenUsed="0"/>
-    <w:lsdException w:name="Light Grid Accent 6" w:semiHidden="0" w:uiPriority="62" w:unhideWhenUsed="0"/>
-    <w:lsdException w:name="Medium Shading 1 Accent 6" w:semiHidden="0" w:uiPriority="63" w:unhideWhenUsed="0"/>
-    <w:lsdException w:name="Medium Shading 2 Accent 6" w:semiHidden="0" w:uiPriority="64" w:unhideWhenUsed="0"/>
-    <w:lsdException w:name="Medium List 1 Accent 6" w:semiHidden="0" w:uiPriority="65" w:unhideWhenUsed="0"/>
-    <w:lsdException w:name="Medium List 2 Accent 6" w:semiHidden="0" w:uiPriority="66" w:unhideWhenUsed="0"/>
-    <w:lsdException w:name="Medium Grid 1 Accent 6" w:semiHidden="0" w:uiPriority="67" w:unhideWhenUsed="0"/>
-    <w:lsdException w:name="Medium Grid 2 Accent 6" w:semiHidden="0" w:uiPriority="68" w:unhideWhenUsed="0"/>
-    <w:lsdException w:name="Medium Grid 3 Accent 6" w:semiHidden="0" w:uiPriority="69" w:unhideWhenUsed="0"/>
-    <w:lsdException w:name="Dark List Accent 6" w:semiHidden="0" w:uiPriority="70" w:unhideWhenUsed="0"/>
-    <w:lsdException w:name="Colorful Shading Accent 6" w:semiHidden="0" w:uiPriority="71" w:unhideWhenUsed="0"/>
-    <w:lsdException w:name="Colorful List Accent 6" w:semiHidden="0" w:uiPriority="72" w:unhideWhenUsed="0"/>
-    <w:lsdException w:name="Colorful Grid Accent 6" w:semiHidden="0" w:uiPriority="73" w:unhideWhenUsed="0"/>
-    <w:lsdException w:name="Subtle Emphasis" w:semiHidden="0" w:uiPriority="19" w:unhideWhenUsed="0" w:qFormat="1"/>
-    <w:lsdException w:name="Intense Emphasis" w:semiHidden="0" w:uiPriority="21" w:unhideWhenUsed="0" w:qFormat="1"/>
-    <w:lsdException w:name="Subtle Reference" w:semiHidden="0" w:uiPriority="31" w:unhideWhenUsed="0" w:qFormat="1"/>
-    <w:lsdException w:name="Intense Reference" w:semiHidden="0" w:uiPriority="32" w:unhideWhenUsed="0" w:qFormat="1"/>
-    <w:lsdException w:name="Book Title" w:semiHidden="0" w:uiPriority="33" w:unhideWhenUsed="0" w:qFormat="1"/>
-    <w:lsdException w:name="Bibliography" w:uiPriority="37"/>
-    <w:lsdException w:name="TOC Heading" w:uiPriority="39" w:qFormat="1"/>
+  <w:latentStyles w:defLockedState="0" w:defUIPriority="99" w:defSemiHidden="0" w:defUnhideWhenUsed="0" w:defQFormat="0" w:count="371">
+    <w:lsdException w:name="Normal" w:uiPriority="0" w:qFormat="1"/>
+    <w:lsdException w:name="heading 1" w:uiPriority="9" w:qFormat="1"/>
+    <w:lsdException w:name="heading 2" w:semiHidden="1" w:uiPriority="9" w:unhideWhenUsed="1" w:qFormat="1"/>
+    <w:lsdException w:name="heading 3" w:semiHidden="1" w:uiPriority="9" w:unhideWhenUsed="1" w:qFormat="1"/>
+    <w:lsdException w:name="heading 4" w:semiHidden="1" w:uiPriority="9" w:unhideWhenUsed="1" w:qFormat="1"/>
+    <w:lsdException w:name="heading 5" w:semiHidden="1" w:uiPriority="9" w:unhideWhenUsed="1" w:qFormat="1"/>
+    <w:lsdException w:name="heading 6" w:semiHidden="1" w:uiPriority="9" w:unhideWhenUsed="1" w:qFormat="1"/>
+    <w:lsdException w:name="heading 7" w:semiHidden="1" w:uiPriority="9" w:unhideWhenUsed="1" w:qFormat="1"/>
+    <w:lsdException w:name="heading 8" w:semiHidden="1" w:uiPriority="9" w:unhideWhenUsed="1" w:qFormat="1"/>
+    <w:lsdException w:name="heading 9" w:semiHidden="1" w:uiPriority="9" w:unhideWhenUsed="1" w:qFormat="1"/>
+    <w:lsdException w:name="index 1" w:semiHidden="1" w:unhideWhenUsed="1"/>
+    <w:lsdException w:name="index 2" w:semiHidden="1" w:unhideWhenUsed="1"/>
+    <w:lsdException w:name="index 3" w:semiHidden="1" w:unhideWhenUsed="1"/>
+    <w:lsdException w:name="index 4" w:semiHidden="1" w:unhideWhenUsed="1"/>
+    <w:lsdException w:name="index 5" w:semiHidden="1" w:unhideWhenUsed="1"/>
+    <w:lsdException w:name="index 6" w:semiHidden="1" w:unhideWhenUsed="1"/>
+    <w:lsdException w:name="index 7" w:semiHidden="1" w:unhideWhenUsed="1"/>
+    <w:lsdException w:name="index 8" w:semiHidden="1" w:unhideWhenUsed="1"/>
+    <w:lsdException w:name="index 9" w:semiHidden="1" w:unhideWhenUsed="1"/>
+    <w:lsdException w:name="toc 1" w:semiHidden="1" w:uiPriority="39" w:unhideWhenUsed="1"/>
+    <w:lsdException w:name="toc 2" w:semiHidden="1" w:uiPriority="39" w:unhideWhenUsed="1"/>
+    <w:lsdException w:name="toc 3" w:semiHidden="1" w:uiPriority="39" w:unhideWhenUsed="1"/>
+    <w:lsdException w:name="toc 4" w:semiHidden="1" w:uiPriority="39" w:unhideWhenUsed="1"/>
+    <w:lsdException w:name="toc 5" w:semiHidden="1" w:uiPriority="39" w:unhideWhenUsed="1"/>
+    <w:lsdException w:name="toc 6" w:semiHidden="1" w:uiPriority="39" w:unhideWhenUsed="1"/>
+    <w:lsdException w:name="toc 7" w:semiHidden="1" w:uiPriority="39" w:unhideWhenUsed="1"/>
+    <w:lsdException w:name="toc 8" w:semiHidden="1" w:uiPriority="39" w:unhideWhenUsed="1"/>
+    <w:lsdException w:name="toc 9" w:semiHidden="1" w:uiPriority="39" w:unhideWhenUsed="1"/>
+    <w:lsdException w:name="Normal Indent" w:semiHidden="1" w:unhideWhenUsed="1"/>
+    <w:lsdException w:name="footnote text" w:semiHidden="1" w:unhideWhenUsed="1"/>
+    <w:lsdException w:name="annotation text" w:semiHidden="1" w:unhideWhenUsed="1"/>
+    <w:lsdException w:name="header" w:semiHidden="1" w:unhideWhenUsed="1"/>
+    <w:lsdException w:name="footer" w:semiHidden="1" w:unhideWhenUsed="1"/>
+    <w:lsdException w:name="index heading" w:semiHidden="1" w:unhideWhenUsed="1"/>
+    <w:lsdException w:name="caption" w:semiHidden="1" w:uiPriority="35" w:unhideWhenUsed="1" w:qFormat="1"/>
+    <w:lsdException w:name="table of figures" w:semiHidden="1" w:unhideWhenUsed="1"/>
+    <w:lsdException w:name="envelope address" w:semiHidden="1" w:unhideWhenUsed="1"/>
+    <w:lsdException w:name="envelope return" w:semiHidden="1" w:unhideWhenUsed="1"/>
+    <w:lsdException w:name="footnote reference" w:semiHidden="1" w:unhideWhenUsed="1"/>
+    <w:lsdException w:name="annotation reference" w:semiHidden="1" w:unhideWhenUsed="1"/>
+    <w:lsdException w:name="line number" w:semiHidden="1" w:unhideWhenUsed="1"/>
+    <w:lsdException w:name="page number" w:semiHidden="1" w:unhideWhenUsed="1"/>
+    <w:lsdException w:name="endnote reference" w:semiHidden="1" w:unhideWhenUsed="1"/>
+    <w:lsdException w:name="endnote text" w:semiHidden="1" w:unhideWhenUsed="1"/>
+    <w:lsdException w:name="table of authorities" w:semiHidden="1" w:unhideWhenUsed="1"/>
+    <w:lsdException w:name="macro" w:semiHidden="1" w:unhideWhenUsed="1"/>
+    <w:lsdException w:name="toa heading" w:semiHidden="1" w:unhideWhenUsed="1"/>
+    <w:lsdException w:name="List" w:semiHidden="1" w:unhideWhenUsed="1"/>
+    <w:lsdException w:name="List Bullet" w:semiHidden="1" w:unhideWhenUsed="1"/>
+    <w:lsdException w:name="List Number" w:semiHidden="1" w:unhideWhenUsed="1"/>
+    <w:lsdException w:name="List 2" w:semiHidden="1" w:unhideWhenUsed="1"/>
+    <w:lsdException w:name="List 3" w:semiHidden="1" w:unhideWhenUsed="1"/>
+    <w:lsdException w:name="List 4" w:semiHidden="1" w:unhideWhenUsed="1"/>
+    <w:lsdException w:name="List 5" w:semiHidden="1" w:unhideWhenUsed="1"/>
+    <w:lsdException w:name="List Bullet 2" w:semiHidden="1" w:unhideWhenUsed="1"/>
+    <w:lsdException w:name="List Bullet 3" w:semiHidden="1" w:unhideWhenUsed="1"/>
+    <w:lsdException w:name="List Bullet 4" w:semiHidden="1" w:unhideWhenUsed="1"/>
+    <w:lsdException w:name="List Bullet 5" w:semiHidden="1" w:unhideWhenUsed="1"/>
+    <w:lsdException w:name="List Number 2" w:semiHidden="1" w:unhideWhenUsed="1"/>
+    <w:lsdException w:name="List Number 3" w:semiHidden="1" w:unhideWhenUsed="1"/>
+    <w:lsdException w:name="List Number 4" w:semiHidden="1" w:unhideWhenUsed="1"/>
+    <w:lsdException w:name="List Number 5" w:semiHidden="1" w:unhideWhenUsed="1"/>
+    <w:lsdException w:name="Title" w:uiPriority="10" w:qFormat="1"/>
+    <w:lsdException w:name="Closing" w:semiHidden="1" w:unhideWhenUsed="1"/>
+    <w:lsdException w:name="Signature" w:semiHidden="1" w:unhideWhenUsed="1"/>
+    <w:lsdException w:name="Default Paragraph Font" w:semiHidden="1" w:uiPriority="1" w:unhideWhenUsed="1"/>
+    <w:lsdException w:name="Body Text" w:semiHidden="1" w:unhideWhenUsed="1"/>
+    <w:lsdException w:name="Body Text Indent" w:semiHidden="1" w:unhideWhenUsed="1"/>
+    <w:lsdException w:name="List Continue" w:semiHidden="1" w:unhideWhenUsed="1"/>
+    <w:lsdException w:name="List Continue 2" w:semiHidden="1" w:unhideWhenUsed="1"/>
+    <w:lsdException w:name="List Continue 3" w:semiHidden="1" w:unhideWhenUsed="1"/>
+    <w:lsdException w:name="List Continue 4" w:semiHidden="1" w:unhideWhenUsed="1"/>
+    <w:lsdException w:name="List Continue 5" w:semiHidden="1" w:unhideWhenUsed="1"/>
+    <w:lsdException w:name="Message Header" w:semiHidden="1" w:unhideWhenUsed="1"/>
+    <w:lsdException w:name="Subtitle" w:uiPriority="11" w:qFormat="1"/>
+    <w:lsdException w:name="Salutation" w:semiHidden="1" w:unhideWhenUsed="1"/>
+    <w:lsdException w:name="Date" w:semiHidden="1" w:unhideWhenUsed="1"/>
+    <w:lsdException w:name="Body Text First Indent" w:semiHidden="1" w:unhideWhenUsed="1"/>
+    <w:lsdException w:name="Body Text First Indent 2" w:semiHidden="1" w:unhideWhenUsed="1"/>
+    <w:lsdException w:name="Note Heading" w:semiHidden="1" w:unhideWhenUsed="1"/>
+    <w:lsdException w:name="Body Text 2" w:semiHidden="1" w:unhideWhenUsed="1"/>
+    <w:lsdException w:name="Body Text 3" w:semiHidden="1" w:unhideWhenUsed="1"/>
+    <w:lsdException w:name="Body Text Indent 2" w:semiHidden="1" w:unhideWhenUsed="1"/>
+    <w:lsdException w:name="Body Text Indent 3" w:semiHidden="1" w:unhideWhenUsed="1"/>
+    <w:lsdException w:name="Block Text" w:semiHidden="1" w:unhideWhenUsed="1"/>
+    <w:lsdException w:name="Hyperlink" w:semiHidden="1" w:unhideWhenUsed="1"/>
+    <w:lsdException w:name="FollowedHyperlink" w:semiHidden="1" w:unhideWhenUsed="1"/>
+    <w:lsdException w:name="Strong" w:uiPriority="22" w:qFormat="1"/>
+    <w:lsdException w:name="Emphasis" w:uiPriority="20" w:qFormat="1"/>
+    <w:lsdException w:name="Document Map" w:semiHidden="1" w:unhideWhenUsed="1"/>
+    <w:lsdException w:name="Plain Text" w:semiHidden="1" w:unhideWhenUsed="1"/>
+    <w:lsdException w:name="E-mail Signature" w:semiHidden="1" w:unhideWhenUsed="1"/>
+    <w:lsdException w:name="HTML Top of Form" w:semiHidden="1" w:unhideWhenUsed="1"/>
+    <w:lsdException w:name="HTML Bottom of Form" w:semiHidden="1" w:unhideWhenUsed="1"/>
+    <w:lsdException w:name="Normal (Web)" w:semiHidden="1" w:unhideWhenUsed="1"/>
+    <w:lsdException w:name="HTML Acronym" w:semiHidden="1" w:unhideWhenUsed="1"/>
+    <w:lsdException w:name="HTML Address" w:semiHidden="1" w:unhideWhenUsed="1"/>
+    <w:lsdException w:name="HTML Cite" w:semiHidden="1" w:unhideWhenUsed="1"/>
+    <w:lsdException w:name="HTML Code" w:semiHidden="1" w:unhideWhenUsed="1"/>
+    <w:lsdException w:name="HTML Definition" w:semiHidden="1" w:unhideWhenUsed="1"/>
+    <w:lsdException w:name="HTML Keyboard" w:semiHidden="1" w:unhideWhenUsed="1"/>
+    <w:lsdException w:name="HTML Preformatted" w:semiHidden="1" w:unhideWhenUsed="1"/>
+    <w:lsdException w:name="HTML Sample" w:semiHidden="1" w:unhideWhenUsed="1"/>
+    <w:lsdException w:name="HTML Typewriter" w:semiHidden="1" w:unhideWhenUsed="1"/>
+    <w:lsdException w:name="HTML Variable" w:semiHidden="1" w:unhideWhenUsed="1"/>
+    <w:lsdException w:name="Normal Table" w:semiHidden="1" w:unhideWhenUsed="1"/>
+    <w:lsdException w:name="annotation subject" w:semiHidden="1" w:unhideWhenUsed="1"/>
+    <w:lsdException w:name="No List" w:semiHidden="1" w:unhideWhenUsed="1"/>
+    <w:lsdException w:name="Outline List 1" w:semiHidden="1" w:unhideWhenUsed="1"/>
+    <w:lsdException w:name="Outline List 2" w:semiHidden="1" w:unhideWhenUsed="1"/>
+    <w:lsdException w:name="Outline List 3" w:semiHidden="1" w:unhideWhenUsed="1"/>
+    <w:lsdException w:name="Table Simple 1" w:semiHidden="1" w:unhideWhenUsed="1"/>
+    <w:lsdException w:name="Table Simple 2" w:semiHidden="1" w:unhideWhenUsed="1"/>
+    <w:lsdException w:name="Table Simple 3" w:semiHidden="1" w:unhideWhenUsed="1"/>
+    <w:lsdException w:name="Table Classic 1" w:semiHidden="1" w:unhideWhenUsed="1"/>
+    <w:lsdException w:name="Table Classic 2" w:semiHidden="1" w:unhideWhenUsed="1"/>
+    <w:lsdException w:name="Table Classic 3" w:semiHidden="1" w:unhideWhenUsed="1"/>
+    <w:lsdException w:name="Table Classic 4" w:semiHidden="1" w:unhideWhenUsed="1"/>
+    <w:lsdException w:name="Table Colorful 1" w:semiHidden="1" w:unhideWhenUsed="1"/>
+    <w:lsdException w:name="Table Colorful 2" w:semiHidden="1" w:unhideWhenUsed="1"/>
+    <w:lsdException w:name="Table Colorful 3" w:semiHidden="1" w:unhideWhenUsed="1"/>
+    <w:lsdException w:name="Table Columns 1" w:semiHidden="1" w:unhideWhenUsed="1"/>
+    <w:lsdException w:name="Table Columns 2" w:semiHidden="1" w:unhideWhenUsed="1"/>
+    <w:lsdException w:name="Table Columns 3" w:semiHidden="1" w:unhideWhenUsed="1"/>
+    <w:lsdException w:name="Table Columns 4" w:semiHidden="1" w:unhideWhenUsed="1"/>
+    <w:lsdException w:name="Table Columns 5" w:semiHidden="1" w:unhideWhenUsed="1"/>
+    <w:lsdException w:name="Table Grid 1" w:semiHidden="1" w:unhideWhenUsed="1"/>
+    <w:lsdException w:name="Table Grid 2" w:semiHidden="1" w:unhideWhenUsed="1"/>
+    <w:lsdException w:name="Table Grid 3" w:semiHidden="1" w:unhideWhenUsed="1"/>
+    <w:lsdException w:name="Table Grid 4" w:semiHidden="1" w:unhideWhenUsed="1"/>
+    <w:lsdException w:name="Table Grid 5" w:semiHidden="1" w:unhideWhenUsed="1"/>
+    <w:lsdException w:name="Table Grid 6" w:semiHidden="1" w:unhideWhenUsed="1"/>
+    <w:lsdException w:name="Table Grid 7" w:semiHidden="1" w:unhideWhenUsed="1"/>
+    <w:lsdException w:name="Table Grid 8" w:semiHidden="1" w:unhideWhenUsed="1"/>
+    <w:lsdException w:name="Table List 1" w:semiHidden="1" w:unhideWhenUsed="1"/>
+    <w:lsdException w:name="Table List 2" w:semiHidden="1" w:unhideWhenUsed="1"/>
+    <w:lsdException w:name="Table List 3" w:semiHidden="1" w:unhideWhenUsed="1"/>
+    <w:lsdException w:name="Table List 4" w:semiHidden="1" w:unhideWhenUsed="1"/>
+    <w:lsdException w:name="Table List 5" w:semiHidden="1" w:unhideWhenUsed="1"/>
+    <w:lsdException w:name="Table List 6" w:semiHidden="1" w:unhideWhenUsed="1"/>
+    <w:lsdException w:name="Table List 7" w:semiHidden="1" w:unhideWhenUsed="1"/>
+    <w:lsdException w:name="Table List 8" w:semiHidden="1" w:unhideWhenUsed="1"/>
+    <w:lsdException w:name="Table 3D effects 1" w:semiHidden="1" w:unhideWhenUsed="1"/>
+    <w:lsdException w:name="Table 3D effects 2" w:semiHidden="1" w:unhideWhenUsed="1"/>
+    <w:lsdException w:name="Table 3D effects 3" w:semiHidden="1" w:unhideWhenUsed="1"/>
+    <w:lsdException w:name="Table Contemporary" w:semiHidden="1" w:unhideWhenUsed="1"/>
+    <w:lsdException w:name="Table Elegant" w:semiHidden="1" w:unhideWhenUsed="1"/>
+    <w:lsdException w:name="Table Professional" w:semiHidden="1" w:unhideWhenUsed="1"/>
+    <w:lsdException w:name="Table Subtle 1" w:semiHidden="1" w:unhideWhenUsed="1"/>
+    <w:lsdException w:name="Table Subtle 2" w:semiHidden="1" w:unhideWhenUsed="1"/>
+    <w:lsdException w:name="Table Web 1" w:semiHidden="1" w:unhideWhenUsed="1"/>
+    <w:lsdException w:name="Table Web 2" w:semiHidden="1" w:unhideWhenUsed="1"/>
+    <w:lsdException w:name="Table Web 3" w:semiHidden="1" w:unhideWhenUsed="1"/>
+    <w:lsdException w:name="Balloon Text" w:semiHidden="1" w:unhideWhenUsed="1"/>
+    <w:lsdException w:name="Table Grid" w:uiPriority="59"/>
+    <w:lsdException w:name="Table Theme" w:semiHidden="1" w:unhideWhenUsed="1"/>
+    <w:lsdException w:name="Placeholder Text" w:semiHidden="1"/>
+    <w:lsdException w:name="No Spacing" w:uiPriority="1" w:qFormat="1"/>
+    <w:lsdException w:name="Light Shading" w:uiPriority="60"/>
+    <w:lsdException w:name="Light List" w:uiPriority="61"/>
+    <w:lsdException w:name="Light Grid" w:uiPriority="62"/>
+    <w:lsdException w:name="Medium Shading 1" w:uiPriority="63"/>
+    <w:lsdException w:name="Medium Shading 2" w:uiPriority="64"/>
+    <w:lsdException w:name="Medium List 1" w:uiPriority="65"/>
+    <w:lsdException w:name="Medium List 2" w:uiPriority="66"/>
+    <w:lsdException w:name="Medium Grid 1" w:uiPriority="67"/>
+    <w:lsdException w:name="Medium Grid 2" w:uiPriority="68"/>
+    <w:lsdException w:name="Medium Grid 3" w:uiPriority="69"/>
+    <w:lsdException w:name="Dark List" w:uiPriority="70"/>
+    <w:lsdException w:name="Colorful Shading" w:uiPriority="71"/>
+    <w:lsdException w:name="Colorful List" w:uiPriority="72"/>
+    <w:lsdException w:name="Colorful Grid" w:uiPriority="73"/>
+    <w:lsdException w:name="Light Shading Accent 1" w:uiPriority="60"/>
+    <w:lsdException w:name="Light List Accent 1" w:uiPriority="61"/>
+    <w:lsdException w:name="Light Grid Accent 1" w:uiPriority="62"/>
+    <w:lsdException w:name="Medium Shading 1 Accent 1" w:uiPriority="63"/>
+    <w:lsdException w:name="Medium Shading 2 Accent 1" w:uiPriority="64"/>
+    <w:lsdException w:name="Medium List 1 Accent 1" w:uiPriority="65"/>
+    <w:lsdException w:name="Revision" w:semiHidden="1"/>
+    <w:lsdException w:name="List Paragraph" w:uiPriority="34" w:qFormat="1"/>
+    <w:lsdException w:name="Quote" w:uiPriority="29" w:qFormat="1"/>
+    <w:lsdException w:name="Intense Quote" w:uiPriority="30" w:qFormat="1"/>
+    <w:lsdException w:name="Medium List 2 Accent 1" w:uiPriority="66"/>
+    <w:lsdException w:name="Medium Grid 1 Accent 1" w:uiPriority="67"/>
+    <w:lsdException w:name="Medium Grid 2 Accent 1" w:uiPriority="68"/>
+    <w:lsdException w:name="Medium Grid 3 Accent 1" w:uiPriority="69"/>
+    <w:lsdException w:name="Dark List Accent 1" w:uiPriority="70"/>
+    <w:lsdException w:name="Colorful Shading Accent 1" w:uiPriority="71"/>
+    <w:lsdException w:name="Colorful List Accent 1" w:uiPriority="72"/>
+    <w:lsdException w:name="Colorful Grid Accent 1" w:uiPriority="73"/>
+    <w:lsdException w:name="Light Shading Accent 2" w:uiPriority="60"/>
+    <w:lsdException w:name="Light List Accent 2" w:uiPriority="61"/>
+    <w:lsdException w:name="Light Grid Accent 2" w:uiPriority="62"/>
+    <w:lsdException w:name="Medium Shading 1 Accent 2" w:uiPriority="63"/>
+    <w:lsdException w:name="Medium Shading 2 Accent 2" w:uiPriority="64"/>
+    <w:lsdException w:name="Medium List 1 Accent 2" w:uiPriority="65"/>
+    <w:lsdException w:name="Medium List 2 Accent 2" w:uiPriority="66"/>
+    <w:lsdException w:name="Medium Grid 1 Accent 2" w:uiPriority="67"/>
+    <w:lsdException w:name="Medium Grid 2 Accent 2" w:uiPriority="68"/>
+    <w:lsdException w:name="Medium Grid 3 Accent 2" w:uiPriority="69"/>
+    <w:lsdException w:name="Dark List Accent 2" w:uiPriority="70"/>
+    <w:lsdException w:name="Colorful Shading Accent 2" w:uiPriority="71"/>
+    <w:lsdException w:name="Colorful List Accent 2" w:uiPriority="72"/>
+    <w:lsdException w:name="Colorful Grid Accent 2" w:uiPriority="73"/>
+    <w:lsdException w:name="Light Shading Accent 3" w:uiPriority="60"/>
+    <w:lsdException w:name="Light List Accent 3" w:uiPriority="61"/>
+    <w:lsdException w:name="Light Grid Accent 3" w:uiPriority="62"/>
+    <w:lsdException w:name="Medium Shading 1 Accent 3" w:uiPriority="63"/>
+    <w:lsdException w:name="Medium Shading 2 Accent 3" w:uiPriority="64"/>
+    <w:lsdException w:name="Medium List 1 Accent 3" w:uiPriority="65"/>
+    <w:lsdException w:name="Medium List 2 Accent 3" w:uiPriority="66"/>
+    <w:lsdException w:name="Medium Grid 1 Accent 3" w:uiPriority="67"/>
+    <w:lsdException w:name="Medium Grid 2 Accent 3" w:uiPriority="68"/>
+    <w:lsdException w:name="Medium Grid 3 Accent 3" w:uiPriority="69"/>
+    <w:lsdException w:name="Dark List Accent 3" w:uiPriority="70"/>
+    <w:lsdException w:name="Colorful Shading Accent 3" w:uiPriority="71"/>
+    <w:lsdException w:name="Colorful List Accent 3" w:uiPriority="72"/>
+    <w:lsdException w:name="Colorful Grid Accent 3" w:uiPriority="73"/>
+    <w:lsdException w:name="Light Shading Accent 4" w:uiPriority="60"/>
+    <w:lsdException w:name="Light List Accent 4" w:uiPriority="61"/>
+    <w:lsdException w:name="Light Grid Accent 4" w:uiPriority="62"/>
+    <w:lsdException w:name="Medium Shading 1 Accent 4" w:uiPriority="63"/>
+    <w:lsdException w:name="Medium Shading 2 Accent 4" w:uiPriority="64"/>
+    <w:lsdException w:name="Medium List 1 Accent 4" w:uiPriority="65"/>
+    <w:lsdException w:name="Medium List 2 Accent 4" w:uiPriority="66"/>
+    <w:lsdException w:name="Medium Grid 1 Accent 4" w:uiPriority="67"/>
+    <w:lsdException w:name="Medium Grid 2 Accent 4" w:uiPriority="68"/>
+    <w:lsdException w:name="Medium Grid 3 Accent 4" w:uiPriority="69"/>
+    <w:lsdException w:name="Dark List Accent 4" w:uiPriority="70"/>
+    <w:lsdException w:name="Colorful Shading Accent 4" w:uiPriority="71"/>
+    <w:lsdException w:name="Colorful List Accent 4" w:uiPriority="72"/>
+    <w:lsdException w:name="Colorful Grid Accent 4" w:uiPriority="73"/>
+    <w:lsdException w:name="Light Shading Accent 5" w:uiPriority="60"/>
+    <w:lsdException w:name="Light List Accent 5" w:uiPriority="61"/>
+    <w:lsdException w:name="Light Grid Accent 5" w:uiPriority="62"/>
+    <w:lsdException w:name="Medium Shading 1 Accent 5" w:uiPriority="63"/>
+    <w:lsdException w:name="Medium Shading 2 Accent 5" w:uiPriority="64"/>
+    <w:lsdException w:name="Medium List 1 Accent 5" w:uiPriority="65"/>
+    <w:lsdException w:name="Medium List 2 Accent 5" w:uiPriority="66"/>
+    <w:lsdException w:name="Medium Grid 1 Accent 5" w:uiPriority="67"/>
+    <w:lsdException w:name="Medium Grid 2 Accent 5" w:uiPriority="68"/>
+    <w:lsdException w:name="Medium Grid 3 Accent 5" w:uiPriority="69"/>
+    <w:lsdException w:name="Dark List Accent 5" w:uiPriority="70"/>
+    <w:lsdException w:name="Colorful Shading Accent 5" w:uiPriority="71"/>
+    <w:lsdException w:name="Colorful List Accent 5" w:uiPriority="72"/>
+    <w:lsdException w:name="Colorful Grid Accent 5" w:uiPriority="73"/>
+    <w:lsdException w:name="Light Shading Accent 6" w:uiPriority="60"/>
+    <w:lsdException w:name="Light List Accent 6" w:uiPriority="61"/>
+    <w:lsdException w:name="Light Grid Accent 6" w:uiPriority="62"/>
+    <w:lsdException w:name="Medium Shading 1 Accent 6" w:uiPriority="63"/>
+    <w:lsdException w:name="Medium Shading 2 Accent 6" w:uiPriority="64"/>
+    <w:lsdException w:name="Medium List 1 Accent 6" w:uiPriority="65"/>
+    <w:lsdException w:name="Medium List 2 Accent 6" w:uiPriority="66"/>
+    <w:lsdException w:name="Medium Grid 1 Accent 6" w:uiPriority="67"/>
+    <w:lsdException w:name="Medium Grid 2 Accent 6" w:uiPriority="68"/>
+    <w:lsdException w:name="Medium Grid 3 Accent 6" w:uiPriority="69"/>
+    <w:lsdException w:name="Dark List Accent 6" w:uiPriority="70"/>
+    <w:lsdException w:name="Colorful Shading Accent 6" w:uiPriority="71"/>
+    <w:lsdException w:name="Colorful List Accent 6" w:uiPriority="72"/>
+    <w:lsdException w:name="Colorful Grid Accent 6" w:uiPriority="73"/>
+    <w:lsdException w:name="Subtle Emphasis" w:uiPriority="19" w:qFormat="1"/>
+    <w:lsdException w:name="Intense Emphasis" w:uiPriority="21" w:qFormat="1"/>
+    <w:lsdException w:name="Subtle Reference" w:uiPriority="31" w:qFormat="1"/>
+    <w:lsdException w:name="Intense Reference" w:uiPriority="32" w:qFormat="1"/>
+    <w:lsdException w:name="Book Title" w:uiPriority="33" w:qFormat="1"/>
+    <w:lsdException w:name="Bibliography" w:semiHidden="1" w:uiPriority="37" w:unhideWhenUsed="1"/>
+    <w:lsdException w:name="TOC Heading" w:semiHidden="1" w:uiPriority="39" w:unhideWhenUsed="1" w:qFormat="1"/>
+    <w:lsdException w:name="Plain Table 1" w:uiPriority="41"/>
+    <w:lsdException w:name="Plain Table 2" w:uiPriority="42"/>
+    <w:lsdException w:name="Plain Table 3" w:uiPriority="43"/>
+    <w:lsdException w:name="Plain Table 4" w:uiPriority="44"/>
+    <w:lsdException w:name="Plain Table 5" w:uiPriority="45"/>
+    <w:lsdException w:name="Grid Table Light" w:uiPriority="40"/>
+    <w:lsdException w:name="Grid Table 1 Light" w:uiPriority="46"/>
+    <w:lsdException w:name="Grid Table 2" w:uiPriority="47"/>
+    <w:lsdException w:name="Grid Table 3" w:uiPriority="48"/>
+    <w:lsdException w:name="Grid Table 4" w:uiPriority="49"/>
+    <w:lsdException w:name="Grid Table 5 Dark" w:uiPriority="50"/>
+    <w:lsdException w:name="Grid Table 6 Colorful" w:uiPriority="51"/>
+    <w:lsdException w:name="Grid Table 7 Colorful" w:uiPriority="52"/>
+    <w:lsdException w:name="Grid Table 1 Light Accent 1" w:uiPriority="46"/>
+    <w:lsdException w:name="Grid Table 2 Accent 1" w:uiPriority="47"/>
+    <w:lsdException w:name="Grid Table 3 Accent 1" w:uiPriority="48"/>
+    <w:lsdException w:name="Grid Table 4 Accent 1" w:uiPriority="49"/>
+    <w:lsdException w:name="Grid Table 5 Dark Accent 1" w:uiPriority="50"/>
+    <w:lsdException w:name="Grid Table 6 Colorful Accent 1" w:uiPriority="51"/>
+    <w:lsdException w:name="Grid Table 7 Colorful Accent 1" w:uiPriority="52"/>
+    <w:lsdException w:name="Grid Table 1 Light Accent 2" w:uiPriority="46"/>
+    <w:lsdException w:name="Grid Table 2 Accent 2" w:uiPriority="47"/>
+    <w:lsdException w:name="Grid Table 3 Accent 2" w:uiPriority="48"/>
+    <w:lsdException w:name="Grid Table 4 Accent 2" w:uiPriority="49"/>
+    <w:lsdException w:name="Grid Table 5 Dark Accent 2" w:uiPriority="50"/>
+    <w:lsdException w:name="Grid Table 6 Colorful Accent 2" w:uiPriority="51"/>
+    <w:lsdException w:name="Grid Table 7 Colorful Accent 2" w:uiPriority="52"/>
+    <w:lsdException w:name="Grid Table 1 Light Accent 3" w:uiPriority="46"/>
+    <w:lsdException w:name="Grid Table 2 Accent 3" w:uiPriority="47"/>
+    <w:lsdException w:name="Grid Table 3 Accent 3" w:uiPriority="48"/>
+    <w:lsdException w:name="Grid Table 4 Accent 3" w:uiPriority="49"/>
+    <w:lsdException w:name="Grid Table 5 Dark Accent 3" w:uiPriority="50"/>
+    <w:lsdException w:name="Grid Table 6 Colorful Accent 3" w:uiPriority="51"/>
+    <w:lsdException w:name="Grid Table 7 Colorful Accent 3" w:uiPriority="52"/>
+    <w:lsdException w:name="Grid Table 1 Light Accent 4" w:uiPriority="46"/>
+    <w:lsdException w:name="Grid Table 2 Accent 4" w:uiPriority="47"/>
+    <w:lsdException w:name="Grid Table 3 Accent 4" w:uiPriority="48"/>
+    <w:lsdException w:name="Grid Table 4 Accent 4" w:uiPriority="49"/>
+    <w:lsdException w:name="Grid Table 5 Dark Accent 4" w:uiPriority="50"/>
+    <w:lsdException w:name="Grid Table 6 Colorful Accent 4" w:uiPriority="51"/>
+    <w:lsdException w:name="Grid Table 7 Colorful Accent 4" w:uiPriority="52"/>
+    <w:lsdException w:name="Grid Table 1 Light Accent 5" w:uiPriority="46"/>
+    <w:lsdException w:name="Grid Table 2 Accent 5" w:uiPriority="47"/>
+    <w:lsdException w:name="Grid Table 3 Accent 5" w:uiPriority="48"/>
+    <w:lsdException w:name="Grid Table 4 Accent 5" w:uiPriority="49"/>
+    <w:lsdException w:name="Grid Table 5 Dark Accent 5" w:uiPriority="50"/>
+    <w:lsdException w:name="Grid Table 6 Colorful Accent 5" w:uiPriority="51"/>
+    <w:lsdException w:name="Grid Table 7 Colorful Accent 5" w:uiPriority="52"/>
+    <w:lsdException w:name="Grid Table 1 Light Accent 6" w:uiPriority="46"/>
+    <w:lsdException w:name="Grid Table 2 Accent 6" w:uiPriority="47"/>
+    <w:lsdException w:name="Grid Table 3 Accent 6" w:uiPriority="48"/>
+    <w:lsdException w:name="Grid Table 4 Accent 6" w:uiPriority="49"/>
+    <w:lsdException w:name="Grid Table 5 Dark Accent 6" w:uiPriority="50"/>
+    <w:lsdException w:name="Grid Table 6 Colorful Accent 6" w:uiPriority="51"/>
+    <w:lsdException w:name="Grid Table 7 Colorful Accent 6" w:uiPriority="52"/>
+    <w:lsdException w:name="List Table 1 Light" w:uiPriority="46"/>
+    <w:lsdException w:name="List Table 2" w:uiPriority="47"/>
+    <w:lsdException w:name="List Table 3" w:uiPriority="48"/>
+    <w:lsdException w:name="List Table 4" w:uiPriority="49"/>
+    <w:lsdException w:name="List Table 5 Dark" w:uiPriority="50"/>
+    <w:lsdException w:name="List Table 6 Colorful" w:uiPriority="51"/>
+    <w:lsdException w:name="List Table 7 Colorful" w:uiPriority="52"/>
+    <w:lsdException w:name="List Table 1 Light Accent 1" w:uiPriority="46"/>
+    <w:lsdException w:name="List Table 2 Accent 1" w:uiPriority="47"/>
+    <w:lsdException w:name="List Table 3 Accent 1" w:uiPriority="48"/>
+    <w:lsdException w:name="List Table 4 Accent 1" w:uiPriority="49"/>
+    <w:lsdException w:name="List Table 5 Dark Accent 1" w:uiPriority="50"/>
+    <w:lsdException w:name="List Table 6 Colorful Accent 1" w:uiPriority="51"/>
+    <w:lsdException w:name="List Table 7 Colorful Accent 1" w:uiPriority="52"/>
+    <w:lsdException w:name="List Table 1 Light Accent 2" w:uiPriority="46"/>
+    <w:lsdException w:name="List Table 2 Accent 2" w:uiPriority="47"/>
+    <w:lsdException w:name="List Table 3 Accent 2" w:uiPriority="48"/>
+    <w:lsdException w:name="List Table 4 Accent 2" w:uiPriority="49"/>
+    <w:lsdException w:name="List Table 5 Dark Accent 2" w:uiPriority="50"/>
+    <w:lsdException w:name="List Table 6 Colorful Accent 2" w:uiPriority="51"/>
+    <w:lsdException w:name="List Table 7 Colorful Accent 2" w:uiPriority="52"/>
+    <w:lsdException w:name="List Table 1 Light Accent 3" w:uiPriority="46"/>
+    <w:lsdException w:name="List Table 2 Accent 3" w:uiPriority="47"/>
+    <w:lsdException w:name="List Table 3 Accent 3" w:uiPriority="48"/>
+    <w:lsdException w:name="List Table 4 Accent 3" w:uiPriority="49"/>
+    <w:lsdException w:name="List Table 5 Dark Accent 3" w:uiPriority="50"/>
+    <w:lsdException w:name="List Table 6 Colorful Accent 3" w:uiPriority="51"/>
+    <w:lsdException w:name="List Table 7 Colorful Accent 3" w:uiPriority="52"/>
+    <w:lsdException w:name="List Table 1 Light Accent 4" w:uiPriority="46"/>
+    <w:lsdException w:name="List Table 2 Accent 4" w:uiPriority="47"/>
+    <w:lsdException w:name="List Table 3 Accent 4" w:uiPriority="48"/>
+    <w:lsdException w:name="List Table 4 Accent 4" w:uiPriority="49"/>
+    <w:lsdException w:name="List Table 5 Dark Accent 4" w:uiPriority="50"/>
+    <w:lsdException w:name="List Table 6 Colorful Accent 4" w:uiPriority="51"/>
+    <w:lsdException w:name="List Table 7 Colorful Accent 4" w:uiPriority="52"/>
+    <w:lsdException w:name="List Table 1 Light Accent 5" w:uiPriority="46"/>
+    <w:lsdException w:name="List Table 2 Accent 5" w:uiPriority="47"/>
+    <w:lsdException w:name="List Table 3 Accent 5" w:uiPriority="48"/>
+    <w:lsdException w:name="List Table 4 Accent 5" w:uiPriority="49"/>
+    <w:lsdException w:name="List Table 5 Dark Accent 5" w:uiPriority="50"/>
+    <w:lsdException w:name="List Table 6 Colorful Accent 5" w:uiPriority="51"/>
+    <w:lsdException w:name="List Table 7 Colorful Accent 5" w:uiPriority="52"/>
+    <w:lsdException w:name="List Table 1 Light Accent 6" w:uiPriority="46"/>
+    <w:lsdException w:name="List Table 2 Accent 6" w:uiPriority="47"/>
+    <w:lsdException w:name="List Table 3 Accent 6" w:uiPriority="48"/>
+    <w:lsdException w:name="List Table 4 Accent 6" w:uiPriority="49"/>
+    <w:lsdException w:name="List Table 5 Dark Accent 6" w:uiPriority="50"/>
+    <w:lsdException w:name="List Table 6 Colorful Accent 6" w:uiPriority="51"/>
+    <w:lsdException w:name="List Table 7 Colorful Accent 6" w:uiPriority="52"/>
   </w:latentStyles>
   <w:style w:type="paragraph" w:default="1" w:styleId="Normal">
     <w:name w:val="Normal"/>

</xml_diff>

<commit_message>
fixed a typo in Meaningful_Play.docx
</commit_message>
<xml_diff>
--- a/Meaningful_Play.docx
+++ b/Meaningful_Play.docx
@@ -19,19 +19,10 @@
           <w:sz w:val="24"/>
           <w:szCs w:val="24"/>
         </w:rPr>
-        <w:t xml:space="preserve">Space Escape </w:t>
+        <w:t>Space Escape Mechanics and Meaningful Play</w:t>
       </w:r>
       <w:bookmarkStart w:id="0" w:name="_GoBack"/>
       <w:bookmarkEnd w:id="0"/>
-      <w:r>
-        <w:rPr>
-          <w:rFonts w:ascii="Times New Roman" w:hAnsi="Times New Roman" w:cs="Times New Roman"/>
-          <w:b/>
-          <w:sz w:val="24"/>
-          <w:szCs w:val="24"/>
-        </w:rPr>
-        <w:t>Mechanics and Meaningful Play</w:t>
-      </w:r>
     </w:p>
     <w:p>
       <w:pPr>
@@ -384,7 +375,25 @@
           <w:sz w:val="24"/>
           <w:szCs w:val="24"/>
         </w:rPr>
-        <w:t xml:space="preserve">, the player will be placed at a respawn point at the beginning of the current </w:t>
+        <w:t xml:space="preserve">, the player will be placed at a </w:t>
+      </w:r>
+      <w:proofErr w:type="spellStart"/>
+      <w:r>
+        <w:rPr>
+          <w:rFonts w:ascii="Times New Roman" w:hAnsi="Times New Roman" w:cs="Times New Roman"/>
+          <w:sz w:val="24"/>
+          <w:szCs w:val="24"/>
+        </w:rPr>
+        <w:t>respawn</w:t>
+      </w:r>
+      <w:proofErr w:type="spellEnd"/>
+      <w:r>
+        <w:rPr>
+          <w:rFonts w:ascii="Times New Roman" w:hAnsi="Times New Roman" w:cs="Times New Roman"/>
+          <w:sz w:val="24"/>
+          <w:szCs w:val="24"/>
+        </w:rPr>
+        <w:t xml:space="preserve"> point at the beginning of the current </w:t>
       </w:r>
       <w:r>
         <w:rPr>
@@ -815,7 +824,25 @@
           <w:sz w:val="24"/>
           <w:szCs w:val="24"/>
         </w:rPr>
-        <w:t>, either the player will respawn at the beginning of that level or their game will end, depending on the game mode</w:t>
+        <w:t xml:space="preserve">, either the player will </w:t>
+      </w:r>
+      <w:proofErr w:type="spellStart"/>
+      <w:r>
+        <w:rPr>
+          <w:rFonts w:ascii="Times New Roman" w:hAnsi="Times New Roman" w:cs="Times New Roman"/>
+          <w:sz w:val="24"/>
+          <w:szCs w:val="24"/>
+        </w:rPr>
+        <w:t>respawn</w:t>
+      </w:r>
+      <w:proofErr w:type="spellEnd"/>
+      <w:r>
+        <w:rPr>
+          <w:rFonts w:ascii="Times New Roman" w:hAnsi="Times New Roman" w:cs="Times New Roman"/>
+          <w:sz w:val="24"/>
+          <w:szCs w:val="24"/>
+        </w:rPr>
+        <w:t xml:space="preserve"> at the beginning of that level or their game will end, depending on the game mode</w:t>
       </w:r>
       <w:r>
         <w:rPr>
@@ -957,7 +984,25 @@
           <w:sz w:val="24"/>
           <w:szCs w:val="24"/>
         </w:rPr>
-        <w:t>Also in challenge mode, the player’s score will be displayed. This is based on how far the user has gotten in the infinite course. It is more of a distance measurement that is slightly better at evaluating the user’s challenge performance than merely looking at how long they stayed alive. In time trial, the number of deaths is shown instead. This allows the user to deduce how efficient he/she is playing by seeing how many times they have died and how that has affected their time. One final display that assists in the creation of meaningful play is the progress percentages in online race. This simply shows the user how far through the course they are. It starts at 0% and goes to 100% at the point where the user crosses the finish line. There is one of these for each player, so it is very easy to tell how far the opponent is and who is winning.</w:t>
+        <w:t xml:space="preserve">Also in challenge mode, the player’s score will be displayed. This is based on how far the user has gotten in the infinite course. It is more of a distance measurement that is slightly better </w:t>
+      </w:r>
+      <w:proofErr w:type="gramStart"/>
+      <w:r>
+        <w:rPr>
+          <w:rFonts w:ascii="Times New Roman" w:hAnsi="Times New Roman" w:cs="Times New Roman"/>
+          <w:sz w:val="24"/>
+          <w:szCs w:val="24"/>
+        </w:rPr>
+        <w:t>at</w:t>
+      </w:r>
+      <w:proofErr w:type="gramEnd"/>
+      <w:r>
+        <w:rPr>
+          <w:rFonts w:ascii="Times New Roman" w:hAnsi="Times New Roman" w:cs="Times New Roman"/>
+          <w:sz w:val="24"/>
+          <w:szCs w:val="24"/>
+        </w:rPr>
+        <w:t xml:space="preserve"> evaluating the user’s challenge performance than merely looking at how long they stayed alive. In time trial, the number of deaths is shown instead. This allows the user to deduce how efficient he/she is playing by seeing how many times they have died and how that has affected their time. One final display that assists in the creation of meaningful play is the progress percentages in online race. This simply shows the user how far through the course they are. It starts at 0% and goes to 100% at the point where the user crosses the finish line. There is one of these for each player, so it is very easy to tell how far the opponent is and who is winning.</w:t>
       </w:r>
     </w:p>
     <w:p>
@@ -1063,14 +1108,25 @@
       <w:pStyle w:val="Header"/>
     </w:pPr>
     <w:r>
-      <w:t>Hunt, Hill, Langham, Lonsway</w:t>
+      <w:t xml:space="preserve">Hunt, </w:t>
     </w:r>
+    <w:r>
+      <w:t xml:space="preserve">Hill, Langham, </w:t>
+    </w:r>
+    <w:proofErr w:type="spellStart"/>
+    <w:r>
+      <w:t>Lonsway</w:t>
+    </w:r>
+    <w:proofErr w:type="spellEnd"/>
     <w:r>
       <w:tab/>
     </w:r>
     <w:r>
       <w:tab/>
-      <w:t>CSCE 313-503</w:t>
+      <w:t>CSCE 315</w:t>
+    </w:r>
+    <w:r>
+      <w:t>-503</w:t>
     </w:r>
   </w:p>
   <w:p>

</xml_diff>

<commit_message>
added all the documents in pdf format for submitting
</commit_message>
<xml_diff>
--- a/Meaningful_Play.docx
+++ b/Meaningful_Play.docx
@@ -21,8 +21,6 @@
         </w:rPr>
         <w:t>Space Escape Mechanics and Meaningful Play</w:t>
       </w:r>
-      <w:bookmarkStart w:id="0" w:name="_GoBack"/>
-      <w:bookmarkEnd w:id="0"/>
     </w:p>
     <w:p>
       <w:pPr>
@@ -463,6 +461,8 @@
         </w:rPr>
         <w:t xml:space="preserve"> a menu selection. </w:t>
       </w:r>
+      <w:bookmarkStart w:id="0" w:name="_GoBack"/>
+      <w:bookmarkEnd w:id="0"/>
     </w:p>
     <w:p>
       <w:pPr>
@@ -984,25 +984,7 @@
           <w:sz w:val="24"/>
           <w:szCs w:val="24"/>
         </w:rPr>
-        <w:t xml:space="preserve">Also in challenge mode, the player’s score will be displayed. This is based on how far the user has gotten in the infinite course. It is more of a distance measurement that is slightly better </w:t>
-      </w:r>
-      <w:proofErr w:type="gramStart"/>
-      <w:r>
-        <w:rPr>
-          <w:rFonts w:ascii="Times New Roman" w:hAnsi="Times New Roman" w:cs="Times New Roman"/>
-          <w:sz w:val="24"/>
-          <w:szCs w:val="24"/>
-        </w:rPr>
-        <w:t>at</w:t>
-      </w:r>
-      <w:proofErr w:type="gramEnd"/>
-      <w:r>
-        <w:rPr>
-          <w:rFonts w:ascii="Times New Roman" w:hAnsi="Times New Roman" w:cs="Times New Roman"/>
-          <w:sz w:val="24"/>
-          <w:szCs w:val="24"/>
-        </w:rPr>
-        <w:t xml:space="preserve"> evaluating the user’s challenge performance than merely looking at how long they stayed alive. In time trial, the number of deaths is shown instead. This allows the user to deduce how efficient he/she is playing by seeing how many times they have died and how that has affected their time. One final display that assists in the creation of meaningful play is the progress percentages in online race. This simply shows the user how far through the course they are. It starts at 0% and goes to 100% at the point where the user crosses the finish line. There is one of these for each player, so it is very easy to tell how far the opponent is and who is winning.</w:t>
+        <w:t>Also in challenge mode, the player’s score will be displayed. This is based on how far the user has gotten in the infinite course. It is more of a distance measurement that is slightly better at evaluating the user’s challenge performance than merely looking at how long they stayed alive. In time trial, the number of deaths is shown instead. This allows the user to deduce how efficient he/she is playing by seeing how many times they have died and how that has affected their time. One final display that assists in the creation of meaningful play is the progress percentages in online race. This simply shows the user how far through the course they are. It starts at 0% and goes to 100% at the point where the user crosses the finish line. There is one of these for each player, so it is very easy to tell how far the opponent is and who is winning.</w:t>
       </w:r>
     </w:p>
     <w:p>

</xml_diff>